<commit_message>
Small correction intro d3
</commit_message>
<xml_diff>
--- a/DOC/D3GG_KDNuggets_YH.docx
+++ b/DOC/D3GG_KDNuggets_YH.docx
@@ -71,6 +71,8 @@
           <w:lang w:val="en-AU"/>
         </w:rPr>
       </w:pPr>
+      <w:bookmarkStart w:id="0" w:name="_GoBack"/>
+      <w:bookmarkEnd w:id="0"/>
     </w:p>
     <w:p>
       <w:pPr>
@@ -149,6 +151,13 @@
     </w:p>
     <w:p>
       <w:pPr>
+        <w:rPr>
+          <w:lang w:val="en-AU"/>
+        </w:rPr>
+      </w:pPr>
+    </w:p>
+    <w:p>
+      <w:pPr>
         <w:pStyle w:val="Titre2"/>
         <w:rPr>
           <w:lang w:val="en-AU"/>
@@ -172,126 +181,164 @@
         <w:r>
           <w:rPr>
             <w:rStyle w:val="Lienhypertexte"/>
-            <w:rFonts w:eastAsia="Times New Roman"/>
+            <w:rFonts w:asciiTheme="minorHAnsi" w:hAnsiTheme="minorHAnsi"/>
+            <w:shd w:val="clear" w:color="auto" w:fill="FFFFFF"/>
+            <w:lang w:val="en-AU"/>
+          </w:rPr>
+          <w:t>D3.js</w:t>
+        </w:r>
+      </w:hyperlink>
+      <w:r>
+        <w:rPr>
+          <w:rStyle w:val="apple-converted-space"/>
+          <w:rFonts w:asciiTheme="minorHAnsi" w:eastAsia="Times New Roman" w:hAnsiTheme="minorHAnsi"/>
+          <w:color w:val="212529"/>
+          <w:shd w:val="clear" w:color="auto" w:fill="FFFFFF"/>
+          <w:lang w:val="en-AU"/>
+        </w:rPr>
+        <w:t> </w:t>
+      </w:r>
+      <w:r>
+        <w:rPr>
+          <w:rFonts w:asciiTheme="minorHAnsi" w:hAnsiTheme="minorHAnsi"/>
+          <w:shd w:val="clear" w:color="auto" w:fill="FFFFFF"/>
+          <w:lang w:val="en-AU"/>
+        </w:rPr>
+        <w:t>is a</w:t>
+      </w:r>
+      <w:r>
+        <w:rPr>
+          <w:rStyle w:val="apple-converted-space"/>
+          <w:rFonts w:asciiTheme="minorHAnsi" w:eastAsia="Times New Roman" w:hAnsiTheme="minorHAnsi"/>
+          <w:color w:val="212529"/>
+          <w:shd w:val="clear" w:color="auto" w:fill="FFFFFF"/>
+          <w:lang w:val="en-AU"/>
+        </w:rPr>
+        <w:t> </w:t>
+      </w:r>
+      <w:r>
+        <w:rPr>
+          <w:rFonts w:asciiTheme="minorHAnsi" w:hAnsiTheme="minorHAnsi"/>
+          <w:lang w:val="en-AU"/>
+        </w:rPr>
+        <w:t>JavaScript library</w:t>
+      </w:r>
+      <w:r>
+        <w:rPr>
+          <w:rStyle w:val="apple-converted-space"/>
+          <w:rFonts w:asciiTheme="minorHAnsi" w:eastAsia="Times New Roman" w:hAnsiTheme="minorHAnsi"/>
+          <w:color w:val="212529"/>
+          <w:shd w:val="clear" w:color="auto" w:fill="FFFFFF"/>
+          <w:lang w:val="en-AU"/>
+        </w:rPr>
+        <w:t> </w:t>
+      </w:r>
+      <w:r>
+        <w:rPr>
+          <w:rFonts w:asciiTheme="minorHAnsi" w:hAnsiTheme="minorHAnsi"/>
+          <w:shd w:val="clear" w:color="auto" w:fill="FFFFFF"/>
+          <w:lang w:val="en-AU"/>
+        </w:rPr>
+        <w:t xml:space="preserve">for manipulating documents based on data. Basically, it helps you build </w:t>
+      </w:r>
+      <w:r>
+        <w:rPr>
+          <w:shd w:val="clear" w:color="auto" w:fill="FFFFFF"/>
+          <w:lang w:val="en-AU"/>
+        </w:rPr>
+        <w:t>charts</w:t>
+      </w:r>
+      <w:r>
+        <w:rPr>
+          <w:shd w:val="clear" w:color="auto" w:fill="FFFFFF"/>
+          <w:lang w:val="en-AU"/>
+        </w:rPr>
+        <w:t xml:space="preserve"> for the web</w:t>
+      </w:r>
+      <w:r>
+        <w:rPr>
+          <w:rFonts w:asciiTheme="minorHAnsi" w:hAnsiTheme="minorHAnsi"/>
+          <w:shd w:val="clear" w:color="auto" w:fill="FFFFFF"/>
+          <w:lang w:val="en-AU"/>
+        </w:rPr>
+        <w:t xml:space="preserve"> based on</w:t>
+      </w:r>
+      <w:r>
+        <w:rPr>
+          <w:rStyle w:val="apple-converted-space"/>
+          <w:rFonts w:asciiTheme="minorHAnsi" w:eastAsia="Times New Roman" w:hAnsiTheme="minorHAnsi"/>
+          <w:color w:val="212529"/>
+          <w:shd w:val="clear" w:color="auto" w:fill="FFFFFF"/>
+          <w:lang w:val="en-AU"/>
+        </w:rPr>
+        <w:t> </w:t>
+      </w:r>
+      <w:r>
+        <w:rPr>
+          <w:rFonts w:asciiTheme="minorHAnsi" w:hAnsiTheme="minorHAnsi"/>
+          <w:lang w:val="en-AU"/>
+        </w:rPr>
+        <w:t>HTML, SVG, and CSS</w:t>
+      </w:r>
+      <w:r>
+        <w:rPr>
+          <w:rFonts w:asciiTheme="minorHAnsi" w:hAnsiTheme="minorHAnsi"/>
+          <w:shd w:val="clear" w:color="auto" w:fill="FFFFFF"/>
+          <w:lang w:val="en-AU"/>
+        </w:rPr>
+        <w:t>.</w:t>
+      </w:r>
+      <w:r>
+        <w:rPr>
+          <w:rFonts w:asciiTheme="minorHAnsi" w:hAnsiTheme="minorHAnsi"/>
+          <w:shd w:val="clear" w:color="auto" w:fill="FFFFFF"/>
+          <w:lang w:val="en-AU"/>
+        </w:rPr>
+        <w:t xml:space="preserve"> </w:t>
+      </w:r>
+      <w:r>
+        <w:rPr>
+          <w:rFonts w:asciiTheme="minorHAnsi" w:hAnsiTheme="minorHAnsi"/>
+          <w:shd w:val="clear" w:color="auto" w:fill="FFFFFF"/>
+          <w:lang w:val="en-AU"/>
+        </w:rPr>
+        <w:t>D3.js has been created by</w:t>
+      </w:r>
+      <w:r>
+        <w:rPr>
+          <w:rStyle w:val="apple-converted-space"/>
+          <w:rFonts w:asciiTheme="minorHAnsi" w:eastAsia="Times New Roman" w:hAnsiTheme="minorHAnsi"/>
+          <w:color w:val="212529"/>
+          <w:shd w:val="clear" w:color="auto" w:fill="FFFFFF"/>
+          <w:lang w:val="en-AU"/>
+        </w:rPr>
+        <w:t> </w:t>
+      </w:r>
+      <w:hyperlink r:id="rId6" w:history="1">
+        <w:r>
+          <w:rPr>
+            <w:rStyle w:val="Lienhypertexte"/>
+            <w:rFonts w:asciiTheme="minorHAnsi" w:hAnsiTheme="minorHAnsi"/>
+            <w:shd w:val="clear" w:color="auto" w:fill="FFFFFF"/>
+            <w:lang w:val="en-AU"/>
+          </w:rPr>
+          <w:t>Mike</w:t>
+        </w:r>
+        <w:r>
+          <w:rPr>
+            <w:rStyle w:val="Lienhypertexte"/>
+            <w:rFonts w:asciiTheme="minorHAnsi" w:eastAsia="Times New Roman" w:hAnsiTheme="minorHAnsi"/>
             <w:color w:val="B35900"/>
             <w:lang w:val="en-AU"/>
           </w:rPr>
-          <w:t>D3.js</w:t>
-        </w:r>
-      </w:hyperlink>
-      <w:r>
-        <w:rPr>
-          <w:rStyle w:val="apple-converted-space"/>
-          <w:rFonts w:eastAsia="Times New Roman"/>
-          <w:color w:val="212529"/>
-          <w:shd w:val="clear" w:color="auto" w:fill="FFFFFF"/>
-          <w:lang w:val="en-AU"/>
-        </w:rPr>
-        <w:t> </w:t>
-      </w:r>
-      <w:r>
-        <w:rPr>
-          <w:shd w:val="clear" w:color="auto" w:fill="FFFFFF"/>
-          <w:lang w:val="en-AU"/>
-        </w:rPr>
-        <w:t>is a</w:t>
-      </w:r>
-      <w:r>
-        <w:rPr>
-          <w:rStyle w:val="apple-converted-space"/>
-          <w:rFonts w:eastAsia="Times New Roman"/>
-          <w:color w:val="212529"/>
-          <w:shd w:val="clear" w:color="auto" w:fill="FFFFFF"/>
-          <w:lang w:val="en-AU"/>
-        </w:rPr>
-        <w:t> </w:t>
-      </w:r>
-      <w:r>
-        <w:rPr>
-          <w:lang w:val="en-AU"/>
-        </w:rPr>
-        <w:t>JavaScript library</w:t>
-      </w:r>
-      <w:r>
-        <w:rPr>
-          <w:rStyle w:val="apple-converted-space"/>
-          <w:rFonts w:eastAsia="Times New Roman"/>
-          <w:color w:val="212529"/>
-          <w:shd w:val="clear" w:color="auto" w:fill="FFFFFF"/>
-          <w:lang w:val="en-AU"/>
-        </w:rPr>
-        <w:t> </w:t>
-      </w:r>
-      <w:r>
-        <w:rPr>
-          <w:shd w:val="clear" w:color="auto" w:fill="FFFFFF"/>
-          <w:lang w:val="en-AU"/>
-        </w:rPr>
-        <w:t>for manipulating documents based on data. Basically, it helps you build shapes based on</w:t>
-      </w:r>
-      <w:r>
-        <w:rPr>
-          <w:rStyle w:val="apple-converted-space"/>
-          <w:rFonts w:eastAsia="Times New Roman"/>
-          <w:color w:val="212529"/>
-          <w:shd w:val="clear" w:color="auto" w:fill="FFFFFF"/>
-          <w:lang w:val="en-AU"/>
-        </w:rPr>
-        <w:t> </w:t>
-      </w:r>
-      <w:r>
-        <w:rPr>
-          <w:lang w:val="en-AU"/>
-        </w:rPr>
-        <w:t>HTML, SVG, and CSS</w:t>
-      </w:r>
-      <w:r>
-        <w:rPr>
-          <w:shd w:val="clear" w:color="auto" w:fill="FFFFFF"/>
-          <w:lang w:val="en-AU"/>
-        </w:rPr>
-        <w:t>.</w:t>
-      </w:r>
-      <w:r>
-        <w:rPr>
-          <w:shd w:val="clear" w:color="auto" w:fill="FFFFFF"/>
-          <w:lang w:val="en-AU"/>
-        </w:rPr>
-        <w:t xml:space="preserve"> </w:t>
-      </w:r>
-      <w:r>
-        <w:rPr>
-          <w:shd w:val="clear" w:color="auto" w:fill="FFFFFF"/>
-          <w:lang w:val="en-AU"/>
-        </w:rPr>
-        <w:t>D3.js has been created by</w:t>
-      </w:r>
-      <w:r>
-        <w:rPr>
-          <w:rStyle w:val="apple-converted-space"/>
-          <w:rFonts w:eastAsia="Times New Roman"/>
-          <w:color w:val="212529"/>
-          <w:shd w:val="clear" w:color="auto" w:fill="FFFFFF"/>
-          <w:lang w:val="en-AU"/>
-        </w:rPr>
-        <w:t> </w:t>
-      </w:r>
-      <w:hyperlink r:id="rId6" w:history="1">
+          <w:t xml:space="preserve"> </w:t>
+        </w:r>
+        <w:proofErr w:type="spellStart"/>
         <w:r>
           <w:rPr>
             <w:rStyle w:val="Lienhypertexte"/>
-            <w:rFonts w:eastAsia="Times New Roman"/>
-            <w:color w:val="B35900"/>
-            <w:lang w:val="en-AU"/>
-          </w:rPr>
-          <w:t xml:space="preserve">Mike </w:t>
-        </w:r>
-        <w:proofErr w:type="spellStart"/>
-        <w:r>
-          <w:rPr>
-            <w:rStyle w:val="Lienhypertexte"/>
-            <w:rFonts w:eastAsia="Times New Roman"/>
-            <w:color w:val="B35900"/>
+            <w:rFonts w:asciiTheme="minorHAnsi" w:hAnsiTheme="minorHAnsi"/>
+            <w:shd w:val="clear" w:color="auto" w:fill="FFFFFF"/>
             <w:lang w:val="en-AU"/>
           </w:rPr>
           <w:t>Bostock</w:t>
@@ -301,15 +348,16 @@
       <w:r>
         <w:rPr>
           <w:rStyle w:val="apple-converted-space"/>
-          <w:rFonts w:eastAsia="Times New Roman"/>
-          <w:color w:val="212529"/>
-          <w:shd w:val="clear" w:color="auto" w:fill="FFFFFF"/>
-          <w:lang w:val="en-AU"/>
-        </w:rPr>
-        <w:t> </w:t>
-      </w:r>
-      <w:r>
-        <w:rPr>
+          <w:rFonts w:asciiTheme="minorHAnsi" w:eastAsia="Times New Roman" w:hAnsiTheme="minorHAnsi"/>
+          <w:color w:val="212529"/>
+          <w:shd w:val="clear" w:color="auto" w:fill="FFFFFF"/>
+          <w:lang w:val="en-AU"/>
+        </w:rPr>
+        <w:t> </w:t>
+      </w:r>
+      <w:r>
+        <w:rPr>
+          <w:rFonts w:asciiTheme="minorHAnsi" w:hAnsiTheme="minorHAnsi"/>
           <w:shd w:val="clear" w:color="auto" w:fill="FFFFFF"/>
           <w:lang w:val="en-AU"/>
         </w:rPr>
@@ -318,7 +366,7 @@
       <w:r>
         <w:rPr>
           <w:rStyle w:val="apple-converted-space"/>
-          <w:rFonts w:eastAsia="Times New Roman"/>
+          <w:rFonts w:asciiTheme="minorHAnsi" w:eastAsia="Times New Roman" w:hAnsiTheme="minorHAnsi"/>
           <w:color w:val="212529"/>
           <w:shd w:val="clear" w:color="auto" w:fill="FFFFFF"/>
           <w:lang w:val="en-AU"/>
@@ -329,8 +377,8 @@
         <w:r>
           <w:rPr>
             <w:rStyle w:val="Lienhypertexte"/>
-            <w:rFonts w:eastAsia="Times New Roman"/>
-            <w:color w:val="B35900"/>
+            <w:rFonts w:asciiTheme="minorHAnsi" w:hAnsiTheme="minorHAnsi"/>
+            <w:shd w:val="clear" w:color="auto" w:fill="FFFFFF"/>
             <w:lang w:val="en-AU"/>
           </w:rPr>
           <w:t>here</w:t>
@@ -338,6 +386,7 @@
       </w:hyperlink>
       <w:r>
         <w:rPr>
+          <w:rFonts w:asciiTheme="minorHAnsi" w:hAnsiTheme="minorHAnsi"/>
           <w:shd w:val="clear" w:color="auto" w:fill="FFFFFF"/>
           <w:lang w:val="en-AU"/>
         </w:rPr>
@@ -360,7 +409,31 @@
           <w:shd w:val="clear" w:color="auto" w:fill="FFFFFF"/>
           <w:lang w:val="en-AU"/>
         </w:rPr>
-        <w:t>Why is d3 so awesome? Because it allows to build absolutely any type of visualization,</w:t>
+        <w:t>D3.js is the standard tool for data visualization on the web. I</w:t>
+      </w:r>
+      <w:r>
+        <w:rPr>
+          <w:shd w:val="clear" w:color="auto" w:fill="FFFFFF"/>
+          <w:lang w:val="en-AU"/>
+        </w:rPr>
+        <w:t xml:space="preserve">t allows to build absolutely </w:t>
+      </w:r>
+      <w:hyperlink r:id="rId8" w:history="1">
+        <w:r>
+          <w:rPr>
+            <w:rStyle w:val="Lienhypertexte"/>
+            <w:shd w:val="clear" w:color="auto" w:fill="FFFFFF"/>
+            <w:lang w:val="en-AU"/>
+          </w:rPr>
+          <w:t>any type</w:t>
+        </w:r>
+      </w:hyperlink>
+      <w:r>
+        <w:rPr>
+          <w:shd w:val="clear" w:color="auto" w:fill="FFFFFF"/>
+          <w:lang w:val="en-AU"/>
+        </w:rPr>
+        <w:t xml:space="preserve"> of visualization,</w:t>
       </w:r>
       <w:r>
         <w:rPr>
@@ -374,26 +447,111 @@
       </w:r>
       <w:r>
         <w:rPr>
+          <w:lang w:val="en-AU"/>
+        </w:rPr>
+        <w:t>with</w:t>
+      </w:r>
+      <w:r>
+        <w:rPr>
+          <w:lang w:val="en-AU"/>
+        </w:rPr>
+        <w:t>out any</w:t>
+      </w:r>
+      <w:r>
+        <w:rPr>
+          <w:lang w:val="en-AU"/>
+        </w:rPr>
+        <w:t xml:space="preserve"> limits</w:t>
+      </w:r>
+      <w:r>
+        <w:rPr>
+          <w:shd w:val="clear" w:color="auto" w:fill="FFFFFF"/>
+          <w:lang w:val="en-AU"/>
+        </w:rPr>
+        <w:t>.</w:t>
+      </w:r>
+      <w:r>
+        <w:rPr>
+          <w:shd w:val="clear" w:color="auto" w:fill="FFFFFF"/>
+          <w:lang w:val="en-AU"/>
+        </w:rPr>
+        <w:t xml:space="preserve"> Since it is run in the browser, it allows any type of interactivity: zooming, hovering, smooth transition and more. </w:t>
+      </w:r>
+    </w:p>
+    <w:p>
+      <w:pPr>
+        <w:rPr>
+          <w:shd w:val="clear" w:color="auto" w:fill="FFFFFF"/>
+          <w:lang w:val="en-AU"/>
+        </w:rPr>
+      </w:pPr>
+    </w:p>
+    <w:p>
+      <w:pPr>
+        <w:rPr>
+          <w:i/>
           <w:u w:val="single"/>
           <w:lang w:val="en-AU"/>
         </w:rPr>
-        <w:t>without any limits</w:t>
-      </w:r>
-      <w:r>
-        <w:rPr>
-          <w:shd w:val="clear" w:color="auto" w:fill="FFFFFF"/>
-          <w:lang w:val="en-AU"/>
-        </w:rPr>
-        <w:t>.</w:t>
-      </w:r>
-    </w:p>
-    <w:p>
-      <w:pPr>
-        <w:rPr>
-          <w:shd w:val="clear" w:color="auto" w:fill="FFFFFF"/>
-          <w:lang w:val="en-AU"/>
-        </w:rPr>
-      </w:pPr>
+      </w:pPr>
+      <w:r>
+        <w:rPr>
+          <w:i/>
+          <w:color w:val="FF0000"/>
+          <w:lang w:val="en-AU"/>
+        </w:rPr>
+        <w:t xml:space="preserve">[Insert </w:t>
+      </w:r>
+      <w:r>
+        <w:rPr>
+          <w:i/>
+          <w:color w:val="FF0000"/>
+          <w:lang w:val="en-AU"/>
+        </w:rPr>
+        <w:t>demoD3</w:t>
+      </w:r>
+      <w:r>
+        <w:rPr>
+          <w:i/>
+          <w:color w:val="FF0000"/>
+          <w:lang w:val="en-AU"/>
+        </w:rPr>
+        <w:t>.gif</w:t>
+      </w:r>
+      <w:r>
+        <w:rPr>
+          <w:i/>
+          <w:color w:val="FF0000"/>
+          <w:lang w:val="en-AU"/>
+        </w:rPr>
+        <w:t xml:space="preserve">. Legend: A stacked area chart with zooming option. Code </w:t>
+      </w:r>
+      <w:hyperlink r:id="rId9" w:history="1">
+        <w:r>
+          <w:rPr>
+            <w:rStyle w:val="Lienhypertexte"/>
+            <w:i/>
+            <w:lang w:val="en-AU"/>
+          </w:rPr>
+          <w:t>here</w:t>
+        </w:r>
+      </w:hyperlink>
+      <w:r>
+        <w:rPr>
+          <w:i/>
+          <w:color w:val="FF0000"/>
+          <w:lang w:val="en-AU"/>
+        </w:rPr>
+        <w:t>]</w:t>
+      </w:r>
+      <w:r>
+        <w:rPr>
+          <w:rFonts w:asciiTheme="minorHAnsi" w:hAnsiTheme="minorHAnsi"/>
+          <w:i/>
+          <w:lang w:val="en-AU"/>
+        </w:rPr>
+        <w:br/>
+      </w:r>
     </w:p>
     <w:p>
       <w:pPr>
@@ -444,64 +602,104 @@
         <w:rPr>
           <w:lang w:val="en-AU"/>
         </w:rPr>
-        <w:t>Learning d3.js is hard, there is no doubt about that.</w:t>
-      </w:r>
-    </w:p>
-    <w:p>
-      <w:pPr>
-        <w:rPr>
-          <w:lang w:val="en-AU"/>
-        </w:rPr>
-      </w:pPr>
-    </w:p>
-    <w:p>
-      <w:pPr>
-        <w:rPr>
-          <w:lang w:val="en-AU" w:eastAsia="fr-FR"/>
-        </w:rPr>
-      </w:pPr>
-      <w:r>
-        <w:rPr>
-          <w:color w:val="212529"/>
-          <w:shd w:val="clear" w:color="auto" w:fill="FFFFFF"/>
-          <w:lang w:val="en-AU"/>
-        </w:rPr>
-        <w:t xml:space="preserve">D3.js already has awesome dedicated </w:t>
-      </w:r>
-      <w:proofErr w:type="spellStart"/>
-      <w:r>
-        <w:rPr>
-          <w:color w:val="212529"/>
-          <w:shd w:val="clear" w:color="auto" w:fill="FFFFFF"/>
-          <w:lang w:val="en-AU"/>
-        </w:rPr>
-        <w:t>ressources</w:t>
-      </w:r>
-      <w:proofErr w:type="spellEnd"/>
-      <w:r>
-        <w:rPr>
-          <w:color w:val="212529"/>
-          <w:shd w:val="clear" w:color="auto" w:fill="FFFFFF"/>
-          <w:lang w:val="en-AU"/>
-        </w:rPr>
-        <w:t xml:space="preserve"> to get code example: a</w:t>
-      </w:r>
-      <w:r>
-        <w:rPr>
-          <w:rStyle w:val="apple-converted-space"/>
-          <w:rFonts w:eastAsia="Times New Roman"/>
-          <w:color w:val="212529"/>
-          <w:shd w:val="clear" w:color="auto" w:fill="FFFFFF"/>
-          <w:lang w:val="en-AU"/>
-        </w:rPr>
-        <w:t> </w:t>
-      </w:r>
-      <w:hyperlink r:id="rId8" w:history="1">
+        <w:t xml:space="preserve">Learning d3.js is hard, there is </w:t>
+      </w:r>
+      <w:hyperlink r:id="rId10" w:history="1">
         <w:r>
           <w:rPr>
             <w:rStyle w:val="Lienhypertexte"/>
-            <w:rFonts w:eastAsia="Times New Roman"/>
-            <w:color w:val="B35900"/>
+            <w:lang w:val="en-AU"/>
+          </w:rPr>
+          <w:t>no doubt</w:t>
+        </w:r>
+      </w:hyperlink>
+      <w:r>
+        <w:rPr>
+          <w:lang w:val="en-AU"/>
+        </w:rPr>
+        <w:t xml:space="preserve"> about that.</w:t>
+      </w:r>
+      <w:r>
+        <w:rPr>
+          <w:lang w:val="en-AU"/>
+        </w:rPr>
+        <w:t xml:space="preserve"> The learning curve is steep, and one of the most common way to learn it is to study examples.</w:t>
+      </w:r>
+    </w:p>
+    <w:p>
+      <w:pPr>
+        <w:rPr>
+          <w:lang w:val="en-AU"/>
+        </w:rPr>
+      </w:pPr>
+    </w:p>
+    <w:p>
+      <w:pPr>
+        <w:rPr>
+          <w:rFonts w:asciiTheme="minorHAnsi" w:hAnsiTheme="minorHAnsi"/>
+          <w:lang w:val="en-AU"/>
+        </w:rPr>
+      </w:pPr>
+      <w:r>
+        <w:rPr>
+          <w:rFonts w:asciiTheme="minorHAnsi" w:hAnsiTheme="minorHAnsi"/>
+          <w:color w:val="212529"/>
+          <w:shd w:val="clear" w:color="auto" w:fill="FFFFFF"/>
+          <w:lang w:val="en-AU"/>
+        </w:rPr>
+        <w:t>D3.js a</w:t>
+      </w:r>
+      <w:r>
+        <w:rPr>
+          <w:color w:val="212529"/>
+          <w:shd w:val="clear" w:color="auto" w:fill="FFFFFF"/>
+          <w:lang w:val="en-AU"/>
+        </w:rPr>
+        <w:t>lready has awesome dedicated re</w:t>
+      </w:r>
+      <w:r>
+        <w:rPr>
+          <w:rFonts w:asciiTheme="minorHAnsi" w:hAnsiTheme="minorHAnsi"/>
+          <w:color w:val="212529"/>
+          <w:shd w:val="clear" w:color="auto" w:fill="FFFFFF"/>
+          <w:lang w:val="en-AU"/>
+        </w:rPr>
+        <w:t>sources to get code example</w:t>
+      </w:r>
+      <w:r>
+        <w:rPr>
+          <w:rFonts w:asciiTheme="minorHAnsi" w:hAnsiTheme="minorHAnsi"/>
+          <w:color w:val="212529"/>
+          <w:shd w:val="clear" w:color="auto" w:fill="FFFFFF"/>
+          <w:lang w:val="en-AU"/>
+        </w:rPr>
+        <w:t>s</w:t>
+      </w:r>
+      <w:r>
+        <w:rPr>
+          <w:rFonts w:asciiTheme="minorHAnsi" w:hAnsiTheme="minorHAnsi"/>
+          <w:color w:val="212529"/>
+          <w:shd w:val="clear" w:color="auto" w:fill="FFFFFF"/>
+          <w:lang w:val="en-AU"/>
+        </w:rPr>
+        <w:t>: a</w:t>
+      </w:r>
+      <w:r>
+        <w:rPr>
+          <w:rStyle w:val="apple-converted-space"/>
+          <w:rFonts w:asciiTheme="minorHAnsi" w:eastAsia="Times New Roman" w:hAnsiTheme="minorHAnsi"/>
+          <w:color w:val="212529"/>
+          <w:shd w:val="clear" w:color="auto" w:fill="FFFFFF"/>
+          <w:lang w:val="en-AU"/>
+        </w:rPr>
+        <w:t> </w:t>
+      </w:r>
+      <w:hyperlink r:id="rId11" w:history="1">
+        <w:r>
+          <w:rPr>
+            <w:rStyle w:val="Lienhypertexte"/>
+            <w:rFonts w:asciiTheme="minorHAnsi" w:hAnsiTheme="minorHAnsi"/>
+            <w:shd w:val="clear" w:color="auto" w:fill="FFFFFF"/>
             <w:lang w:val="en-AU"/>
           </w:rPr>
           <w:t>wiki</w:t>
@@ -509,6 +707,7 @@
       </w:hyperlink>
       <w:r>
         <w:rPr>
+          <w:rFonts w:asciiTheme="minorHAnsi" w:hAnsiTheme="minorHAnsi"/>
           <w:color w:val="212529"/>
           <w:shd w:val="clear" w:color="auto" w:fill="FFFFFF"/>
           <w:lang w:val="en-AU"/>
@@ -518,19 +717,19 @@
       <w:r>
         <w:rPr>
           <w:rStyle w:val="apple-converted-space"/>
-          <w:rFonts w:eastAsia="Times New Roman"/>
-          <w:color w:val="212529"/>
-          <w:shd w:val="clear" w:color="auto" w:fill="FFFFFF"/>
-          <w:lang w:val="en-AU"/>
-        </w:rPr>
-        <w:t> </w:t>
-      </w:r>
-      <w:hyperlink r:id="rId9" w:history="1">
+          <w:rFonts w:asciiTheme="minorHAnsi" w:eastAsia="Times New Roman" w:hAnsiTheme="minorHAnsi"/>
+          <w:color w:val="212529"/>
+          <w:shd w:val="clear" w:color="auto" w:fill="FFFFFF"/>
+          <w:lang w:val="en-AU"/>
+        </w:rPr>
+        <w:t> </w:t>
+      </w:r>
+      <w:hyperlink r:id="rId12" w:history="1">
         <w:r>
           <w:rPr>
             <w:rStyle w:val="Lienhypertexte"/>
-            <w:rFonts w:eastAsia="Times New Roman"/>
-            <w:color w:val="B35900"/>
+            <w:rFonts w:asciiTheme="minorHAnsi" w:hAnsiTheme="minorHAnsi"/>
+            <w:shd w:val="clear" w:color="auto" w:fill="FFFFFF"/>
             <w:lang w:val="en-AU"/>
           </w:rPr>
           <w:t>gallery</w:t>
@@ -539,15 +738,16 @@
       <w:r>
         <w:rPr>
           <w:rStyle w:val="apple-converted-space"/>
-          <w:rFonts w:eastAsia="Times New Roman"/>
-          <w:color w:val="212529"/>
-          <w:shd w:val="clear" w:color="auto" w:fill="FFFFFF"/>
-          <w:lang w:val="en-AU"/>
-        </w:rPr>
-        <w:t> </w:t>
-      </w:r>
-      <w:r>
-        <w:rPr>
+          <w:rFonts w:asciiTheme="minorHAnsi" w:eastAsia="Times New Roman" w:hAnsiTheme="minorHAnsi"/>
+          <w:color w:val="212529"/>
+          <w:shd w:val="clear" w:color="auto" w:fill="FFFFFF"/>
+          <w:lang w:val="en-AU"/>
+        </w:rPr>
+        <w:t> </w:t>
+      </w:r>
+      <w:r>
+        <w:rPr>
+          <w:rFonts w:asciiTheme="minorHAnsi" w:hAnsiTheme="minorHAnsi"/>
           <w:color w:val="212529"/>
           <w:shd w:val="clear" w:color="auto" w:fill="FFFFFF"/>
           <w:lang w:val="en-AU"/>
@@ -557,19 +757,19 @@
       <w:r>
         <w:rPr>
           <w:rStyle w:val="apple-converted-space"/>
-          <w:rFonts w:eastAsia="Times New Roman"/>
-          <w:color w:val="212529"/>
-          <w:shd w:val="clear" w:color="auto" w:fill="FFFFFF"/>
-          <w:lang w:val="en-AU"/>
-        </w:rPr>
-        <w:t> </w:t>
-      </w:r>
-      <w:hyperlink r:id="rId10" w:history="1">
+          <w:rFonts w:asciiTheme="minorHAnsi" w:eastAsia="Times New Roman" w:hAnsiTheme="minorHAnsi"/>
+          <w:color w:val="212529"/>
+          <w:shd w:val="clear" w:color="auto" w:fill="FFFFFF"/>
+          <w:lang w:val="en-AU"/>
+        </w:rPr>
+        <w:t> </w:t>
+      </w:r>
+      <w:hyperlink r:id="rId13" w:history="1">
         <w:r>
           <w:rPr>
             <w:rStyle w:val="Lienhypertexte"/>
-            <w:rFonts w:eastAsia="Times New Roman"/>
-            <w:color w:val="B35900"/>
+            <w:rFonts w:asciiTheme="minorHAnsi" w:hAnsiTheme="minorHAnsi"/>
+            <w:shd w:val="clear" w:color="auto" w:fill="FFFFFF"/>
             <w:lang w:val="en-AU"/>
           </w:rPr>
           <w:t>block builder</w:t>
@@ -577,6 +777,7 @@
       </w:hyperlink>
       <w:r>
         <w:rPr>
+          <w:rFonts w:asciiTheme="minorHAnsi" w:hAnsiTheme="minorHAnsi"/>
           <w:color w:val="212529"/>
           <w:shd w:val="clear" w:color="auto" w:fill="FFFFFF"/>
           <w:lang w:val="en-AU"/>
@@ -586,19 +787,19 @@
       <w:r>
         <w:rPr>
           <w:rStyle w:val="apple-converted-space"/>
-          <w:rFonts w:eastAsia="Times New Roman"/>
-          <w:color w:val="212529"/>
-          <w:shd w:val="clear" w:color="auto" w:fill="FFFFFF"/>
-          <w:lang w:val="en-AU"/>
-        </w:rPr>
-        <w:t> </w:t>
-      </w:r>
-      <w:hyperlink r:id="rId11" w:history="1">
+          <w:rFonts w:asciiTheme="minorHAnsi" w:eastAsia="Times New Roman" w:hAnsiTheme="minorHAnsi"/>
+          <w:color w:val="212529"/>
+          <w:shd w:val="clear" w:color="auto" w:fill="FFFFFF"/>
+          <w:lang w:val="en-AU"/>
+        </w:rPr>
+        <w:t> </w:t>
+      </w:r>
+      <w:hyperlink r:id="rId14" w:history="1">
         <w:r>
           <w:rPr>
             <w:rStyle w:val="Lienhypertexte"/>
-            <w:rFonts w:eastAsia="Times New Roman"/>
-            <w:color w:val="B35900"/>
+            <w:rFonts w:asciiTheme="minorHAnsi" w:hAnsiTheme="minorHAnsi"/>
+            <w:shd w:val="clear" w:color="auto" w:fill="FFFFFF"/>
             <w:lang w:val="en-AU"/>
           </w:rPr>
           <w:t>blocks</w:t>
@@ -606,16 +807,14 @@
       </w:hyperlink>
       <w:r>
         <w:rPr>
-          <w:rStyle w:val="apple-converted-space"/>
-          <w:rFonts w:eastAsia="Times New Roman"/>
-          <w:color w:val="212529"/>
-          <w:shd w:val="clear" w:color="auto" w:fill="FFFFFF"/>
-          <w:lang w:val="en-AU"/>
-        </w:rPr>
-        <w:t> </w:t>
-      </w:r>
-      <w:r>
-        <w:rPr>
+          <w:rStyle w:val="Lienhypertexte"/>
+          <w:lang w:val="en-AU"/>
+        </w:rPr>
+        <w:t> </w:t>
+      </w:r>
+      <w:r>
+        <w:rPr>
+          <w:rFonts w:asciiTheme="minorHAnsi" w:hAnsiTheme="minorHAnsi"/>
           <w:color w:val="212529"/>
           <w:shd w:val="clear" w:color="auto" w:fill="FFFFFF"/>
           <w:lang w:val="en-AU"/>
@@ -625,15 +824,16 @@
       <w:r>
         <w:rPr>
           <w:rStyle w:val="apple-converted-space"/>
-          <w:rFonts w:eastAsia="Times New Roman"/>
-          <w:color w:val="212529"/>
-          <w:shd w:val="clear" w:color="auto" w:fill="FFFFFF"/>
-          <w:lang w:val="en-AU"/>
-        </w:rPr>
-        <w:t> </w:t>
-      </w:r>
-      <w:r>
-        <w:rPr>
+          <w:rFonts w:asciiTheme="minorHAnsi" w:eastAsia="Times New Roman" w:hAnsiTheme="minorHAnsi"/>
+          <w:color w:val="212529"/>
+          <w:shd w:val="clear" w:color="auto" w:fill="FFFFFF"/>
+          <w:lang w:val="en-AU"/>
+        </w:rPr>
+        <w:t> </w:t>
+      </w:r>
+      <w:r>
+        <w:rPr>
+          <w:rFonts w:asciiTheme="minorHAnsi" w:hAnsiTheme="minorHAnsi"/>
           <w:color w:val="212529"/>
           <w:lang w:val="en-AU"/>
         </w:rPr>
@@ -641,6 +841,7 @@
       </w:r>
       <w:r>
         <w:rPr>
+          <w:rFonts w:asciiTheme="minorHAnsi" w:hAnsiTheme="minorHAnsi"/>
           <w:color w:val="212529"/>
           <w:lang w:val="en-AU"/>
         </w:rPr>
@@ -648,32 +849,53 @@
       </w:r>
       <w:r>
         <w:rPr>
-          <w:color w:val="212529"/>
-          <w:shd w:val="clear" w:color="auto" w:fill="FFFFFF"/>
-          <w:lang w:val="en-AU"/>
-        </w:rPr>
-        <w:t>The d3 graph gallery aims to contribute to this documentation by providing a set of</w:t>
-      </w:r>
-      <w:r>
-        <w:rPr>
-          <w:rStyle w:val="apple-converted-space"/>
-          <w:rFonts w:eastAsia="Times New Roman"/>
-          <w:color w:val="212529"/>
-          <w:shd w:val="clear" w:color="auto" w:fill="FFFFFF"/>
-          <w:lang w:val="en-AU"/>
-        </w:rPr>
-        <w:t> </w:t>
-      </w:r>
-      <w:r>
-        <w:rPr>
-          <w:color w:val="212529"/>
-          <w:u w:val="single"/>
+          <w:rFonts w:asciiTheme="minorHAnsi" w:hAnsiTheme="minorHAnsi"/>
+          <w:color w:val="212529"/>
+          <w:shd w:val="clear" w:color="auto" w:fill="FFFFFF"/>
+          <w:lang w:val="en-AU"/>
+        </w:rPr>
+        <w:t xml:space="preserve">The </w:t>
+      </w:r>
+      <w:hyperlink r:id="rId15" w:history="1">
+        <w:r>
+          <w:rPr>
+            <w:rStyle w:val="Lienhypertexte"/>
+            <w:shd w:val="clear" w:color="auto" w:fill="FFFFFF"/>
+            <w:lang w:val="en-AU"/>
+          </w:rPr>
+          <w:t>d3 graph gallery</w:t>
+        </w:r>
+      </w:hyperlink>
+      <w:r>
+        <w:rPr>
+          <w:rFonts w:asciiTheme="minorHAnsi" w:hAnsiTheme="minorHAnsi"/>
+          <w:color w:val="212529"/>
+          <w:shd w:val="clear" w:color="auto" w:fill="FFFFFF"/>
+          <w:lang w:val="en-AU"/>
+        </w:rPr>
+        <w:t xml:space="preserve"> aims to contribute to this documentation by providing a set of</w:t>
+      </w:r>
+      <w:r>
+        <w:rPr>
+          <w:rStyle w:val="apple-converted-space"/>
+          <w:rFonts w:asciiTheme="minorHAnsi" w:eastAsia="Times New Roman" w:hAnsiTheme="minorHAnsi"/>
+          <w:color w:val="212529"/>
+          <w:shd w:val="clear" w:color="auto" w:fill="FFFFFF"/>
+          <w:lang w:val="en-AU"/>
+        </w:rPr>
+        <w:t> </w:t>
+      </w:r>
+      <w:r>
+        <w:rPr>
+          <w:rFonts w:asciiTheme="minorHAnsi" w:hAnsiTheme="minorHAnsi"/>
+          <w:color w:val="212529"/>
           <w:lang w:val="en-AU"/>
         </w:rPr>
         <w:t>simple examples</w:t>
       </w:r>
       <w:r>
         <w:rPr>
+          <w:rFonts w:asciiTheme="minorHAnsi" w:hAnsiTheme="minorHAnsi"/>
           <w:color w:val="212529"/>
           <w:shd w:val="clear" w:color="auto" w:fill="FFFFFF"/>
           <w:lang w:val="en-AU"/>
@@ -683,290 +905,47 @@
       <w:r>
         <w:rPr>
           <w:rStyle w:val="apple-converted-space"/>
-          <w:rFonts w:eastAsia="Times New Roman"/>
-          <w:color w:val="212529"/>
-          <w:shd w:val="clear" w:color="auto" w:fill="FFFFFF"/>
-          <w:lang w:val="en-AU"/>
-        </w:rPr>
-        <w:t> </w:t>
-      </w:r>
-      <w:r>
-        <w:rPr>
-          <w:color w:val="212529"/>
-          <w:lang w:val="en-AU"/>
-        </w:rPr>
-        <w:br/>
-      </w:r>
-      <w:r>
-        <w:rPr>
-          <w:color w:val="212529"/>
-          <w:lang w:val="en-AU"/>
-        </w:rPr>
-        <w:br/>
-      </w:r>
-      <w:r>
-        <w:rPr>
-          <w:color w:val="212529"/>
-          <w:shd w:val="clear" w:color="auto" w:fill="FFFFFF"/>
-          <w:lang w:val="en-AU"/>
-        </w:rPr>
-        <w:t>While blocks are awesome to demonstrate the possibilities offered by d3, it is sometimes hard to find a basic example illustrating a single concept: this gallery hopes to fill the gap.</w:t>
-      </w:r>
-    </w:p>
-    <w:p>
-      <w:pPr>
-        <w:rPr>
-          <w:lang w:val="en-AU"/>
-        </w:rPr>
-      </w:pPr>
-    </w:p>
-    <w:p>
-      <w:pPr>
-        <w:rPr>
-          <w:lang w:val="en-AU"/>
-        </w:rPr>
-      </w:pPr>
-    </w:p>
-    <w:p>
-      <w:pPr>
-        <w:rPr>
-          <w:lang w:val="en-AU"/>
-        </w:rPr>
-      </w:pPr>
-    </w:p>
-    <w:p>
-      <w:pPr>
-        <w:rPr>
-          <w:lang w:val="en-AU"/>
-        </w:rPr>
-      </w:pPr>
-    </w:p>
-    <w:p>
-      <w:pPr>
-        <w:pStyle w:val="Titre2"/>
-        <w:rPr>
-          <w:lang w:val="en-AU"/>
-        </w:rPr>
-      </w:pPr>
-      <w:r>
-        <w:rPr>
-          <w:lang w:val="en-AU"/>
-        </w:rPr>
-        <w:t>How the gallery works</w:t>
-      </w:r>
-    </w:p>
-    <w:p>
-      <w:pPr>
-        <w:rPr>
-          <w:lang w:val="en-AU"/>
-        </w:rPr>
-      </w:pPr>
-      <w:r>
-        <w:rPr>
-          <w:shd w:val="clear" w:color="auto" w:fill="FFFFFF"/>
-          <w:lang w:val="en-AU"/>
-        </w:rPr>
-        <w:t>About</w:t>
-      </w:r>
-      <w:r>
-        <w:rPr>
-          <w:rStyle w:val="apple-converted-space"/>
-          <w:rFonts w:eastAsia="Times New Roman"/>
-          <w:color w:val="212529"/>
-          <w:shd w:val="clear" w:color="auto" w:fill="FFFFFF"/>
-          <w:lang w:val="en-AU"/>
-        </w:rPr>
-        <w:t> </w:t>
-      </w:r>
-      <w:r>
-        <w:rPr>
-          <w:u w:val="single"/>
-          <w:lang w:val="en-AU"/>
-        </w:rPr>
-        <w:t>300 charts</w:t>
-      </w:r>
-      <w:r>
-        <w:rPr>
-          <w:rStyle w:val="apple-converted-space"/>
-          <w:rFonts w:eastAsia="Times New Roman"/>
-          <w:color w:val="212529"/>
-          <w:shd w:val="clear" w:color="auto" w:fill="FFFFFF"/>
-          <w:lang w:val="en-AU"/>
-        </w:rPr>
-        <w:t> </w:t>
-      </w:r>
-      <w:r>
-        <w:rPr>
-          <w:shd w:val="clear" w:color="auto" w:fill="FFFFFF"/>
-          <w:lang w:val="en-AU"/>
-        </w:rPr>
-        <w:t>are displayed in the gallery. They are classified in about</w:t>
-      </w:r>
-      <w:r>
-        <w:rPr>
-          <w:rStyle w:val="apple-converted-space"/>
-          <w:rFonts w:eastAsia="Times New Roman"/>
-          <w:color w:val="212529"/>
-          <w:shd w:val="clear" w:color="auto" w:fill="FFFFFF"/>
-          <w:lang w:val="en-AU"/>
-        </w:rPr>
-        <w:t> </w:t>
-      </w:r>
-      <w:r>
-        <w:rPr>
-          <w:u w:val="single"/>
-          <w:lang w:val="en-AU"/>
-        </w:rPr>
-        <w:t>40 sections</w:t>
-      </w:r>
-      <w:r>
-        <w:rPr>
-          <w:shd w:val="clear" w:color="auto" w:fill="FFFFFF"/>
-          <w:lang w:val="en-AU"/>
-        </w:rPr>
-        <w:t>: the main chart types describe in</w:t>
-      </w:r>
-      <w:r>
-        <w:rPr>
-          <w:rStyle w:val="apple-converted-space"/>
-          <w:rFonts w:eastAsia="Times New Roman"/>
-          <w:color w:val="212529"/>
-          <w:shd w:val="clear" w:color="auto" w:fill="FFFFFF"/>
-          <w:lang w:val="en-AU"/>
-        </w:rPr>
-        <w:t> </w:t>
-      </w:r>
-      <w:hyperlink r:id="rId12" w:history="1">
-        <w:r>
-          <w:rPr>
-            <w:rStyle w:val="Lienhypertexte"/>
-            <w:rFonts w:eastAsia="Times New Roman"/>
-            <w:color w:val="B35900"/>
-            <w:lang w:val="en-AU"/>
-          </w:rPr>
-          <w:t>data to viz</w:t>
-        </w:r>
-      </w:hyperlink>
-      <w:r>
-        <w:rPr>
-          <w:shd w:val="clear" w:color="auto" w:fill="FFFFFF"/>
-          <w:lang w:val="en-AU"/>
-        </w:rPr>
-        <w:t>.</w:t>
-      </w:r>
-      <w:r>
-        <w:rPr>
-          <w:rStyle w:val="apple-converted-space"/>
-          <w:rFonts w:eastAsia="Times New Roman"/>
-          <w:color w:val="212529"/>
-          <w:shd w:val="clear" w:color="auto" w:fill="FFFFFF"/>
-          <w:lang w:val="en-AU"/>
-        </w:rPr>
-        <w:t> </w:t>
-      </w:r>
-      <w:r>
-        <w:rPr>
-          <w:lang w:val="en-AU"/>
-        </w:rPr>
-        <w:br/>
-      </w:r>
-      <w:r>
-        <w:rPr>
-          <w:lang w:val="en-AU"/>
-        </w:rPr>
-        <w:br/>
-      </w:r>
-      <w:r>
-        <w:rPr>
-          <w:shd w:val="clear" w:color="auto" w:fill="FFFFFF"/>
-          <w:lang w:val="en-AU"/>
-        </w:rPr>
-        <w:t>For each graph, the chart appears on the left at a</w:t>
-      </w:r>
-      <w:r>
-        <w:rPr>
-          <w:rStyle w:val="apple-converted-space"/>
-          <w:rFonts w:eastAsia="Times New Roman"/>
-          <w:color w:val="212529"/>
-          <w:shd w:val="clear" w:color="auto" w:fill="FFFFFF"/>
-          <w:lang w:val="en-AU"/>
-        </w:rPr>
-        <w:t> </w:t>
-      </w:r>
-      <w:r>
-        <w:rPr>
-          <w:u w:val="single"/>
-          <w:lang w:val="en-AU"/>
-        </w:rPr>
-        <w:t>static position</w:t>
-      </w:r>
-      <w:r>
-        <w:rPr>
-          <w:rStyle w:val="apple-converted-space"/>
-          <w:rFonts w:eastAsia="Times New Roman"/>
-          <w:color w:val="212529"/>
-          <w:shd w:val="clear" w:color="auto" w:fill="FFFFFF"/>
-          <w:lang w:val="en-AU"/>
-        </w:rPr>
-        <w:t> </w:t>
-      </w:r>
-      <w:r>
-        <w:rPr>
-          <w:shd w:val="clear" w:color="auto" w:fill="FFFFFF"/>
-          <w:lang w:val="en-AU"/>
-        </w:rPr>
-        <w:t>and the</w:t>
-      </w:r>
-      <w:r>
-        <w:rPr>
-          <w:rStyle w:val="apple-converted-space"/>
-          <w:rFonts w:eastAsia="Times New Roman"/>
-          <w:color w:val="212529"/>
-          <w:shd w:val="clear" w:color="auto" w:fill="FFFFFF"/>
-          <w:lang w:val="en-AU"/>
-        </w:rPr>
-        <w:t> </w:t>
-      </w:r>
-      <w:r>
-        <w:rPr>
-          <w:u w:val="single"/>
-          <w:lang w:val="en-AU"/>
-        </w:rPr>
-        <w:t>editable code</w:t>
-      </w:r>
-      <w:r>
-        <w:rPr>
-          <w:rStyle w:val="apple-converted-space"/>
-          <w:rFonts w:eastAsia="Times New Roman"/>
-          <w:color w:val="212529"/>
-          <w:shd w:val="clear" w:color="auto" w:fill="FFFFFF"/>
-          <w:lang w:val="en-AU"/>
-        </w:rPr>
-        <w:t> </w:t>
-      </w:r>
-      <w:r>
-        <w:rPr>
-          <w:shd w:val="clear" w:color="auto" w:fill="FFFFFF"/>
-          <w:lang w:val="en-AU"/>
-        </w:rPr>
-        <w:t>on the right. Playing with the code is the best way to understand how it works IMO.</w:t>
-      </w:r>
-      <w:r>
-        <w:rPr>
-          <w:rStyle w:val="apple-converted-space"/>
-          <w:rFonts w:eastAsia="Times New Roman"/>
-          <w:color w:val="212529"/>
-          <w:shd w:val="clear" w:color="auto" w:fill="FFFFFF"/>
-          <w:lang w:val="en-AU"/>
-        </w:rPr>
-        <w:t> </w:t>
-      </w:r>
-      <w:r>
-        <w:rPr>
-          <w:lang w:val="en-AU"/>
-        </w:rPr>
-        <w:br/>
-      </w:r>
+          <w:rFonts w:asciiTheme="minorHAnsi" w:eastAsia="Times New Roman" w:hAnsiTheme="minorHAnsi"/>
+          <w:color w:val="212529"/>
+          <w:shd w:val="clear" w:color="auto" w:fill="FFFFFF"/>
+          <w:lang w:val="en-AU"/>
+        </w:rPr>
+        <w:t> </w:t>
+      </w:r>
+      <w:r>
+        <w:rPr>
+          <w:rFonts w:asciiTheme="minorHAnsi" w:hAnsiTheme="minorHAnsi"/>
+          <w:color w:val="212529"/>
+          <w:shd w:val="clear" w:color="auto" w:fill="FFFFFF"/>
+          <w:lang w:val="en-AU"/>
+        </w:rPr>
+        <w:t>While blocks are awesome to demonstrate the possibilities offered by d3, it is sometimes hard to find a basic example illustrating a single concept: th</w:t>
+      </w:r>
+      <w:r>
+        <w:rPr>
+          <w:rFonts w:asciiTheme="minorHAnsi" w:hAnsiTheme="minorHAnsi"/>
+          <w:color w:val="212529"/>
+          <w:shd w:val="clear" w:color="auto" w:fill="FFFFFF"/>
+          <w:lang w:val="en-AU"/>
+        </w:rPr>
+        <w:t>e</w:t>
+      </w:r>
+      <w:r>
+        <w:rPr>
+          <w:rFonts w:asciiTheme="minorHAnsi" w:hAnsiTheme="minorHAnsi"/>
+          <w:color w:val="212529"/>
+          <w:shd w:val="clear" w:color="auto" w:fill="FFFFFF"/>
+          <w:lang w:val="en-AU"/>
+        </w:rPr>
+        <w:t xml:space="preserve"> gallery hopes to fill the gap.</w:t>
+      </w:r>
+    </w:p>
+    <w:p>
+      <w:pPr>
+        <w:rPr>
+          <w:lang w:val="en-AU"/>
+        </w:rPr>
+      </w:pPr>
     </w:p>
     <w:p>
       <w:pPr>
@@ -982,12 +961,468 @@
           <w:color w:val="FF0000"/>
           <w:lang w:val="en-AU"/>
         </w:rPr>
+        <w:t xml:space="preserve">[Insert </w:t>
+      </w:r>
+      <w:r>
+        <w:rPr>
+          <w:i/>
+          <w:color w:val="FF0000"/>
+          <w:lang w:val="en-AU"/>
+        </w:rPr>
+        <w:t>demoD3</w:t>
+      </w:r>
+      <w:r>
+        <w:rPr>
+          <w:i/>
+          <w:color w:val="FF0000"/>
+          <w:lang w:val="en-AU"/>
+        </w:rPr>
+        <w:t xml:space="preserve">.png. Legend: Hierarchical edge bundling built with d3: beautiful but tedious. </w:t>
+      </w:r>
+      <w:hyperlink r:id="rId16" w:history="1">
+        <w:r>
+          <w:rPr>
+            <w:rStyle w:val="Lienhypertexte"/>
+            <w:i/>
+            <w:lang w:val="en-AU"/>
+          </w:rPr>
+          <w:t>Source</w:t>
+        </w:r>
+      </w:hyperlink>
+      <w:r>
+        <w:rPr>
+          <w:i/>
+          <w:color w:val="FF0000"/>
+          <w:lang w:val="en-AU"/>
+        </w:rPr>
+        <w:t>]</w:t>
+      </w:r>
+      <w:r>
+        <w:rPr>
+          <w:rFonts w:asciiTheme="minorHAnsi" w:hAnsiTheme="minorHAnsi"/>
+          <w:i/>
+          <w:lang w:val="en-AU"/>
+        </w:rPr>
+        <w:br/>
+      </w:r>
+    </w:p>
+    <w:p>
+      <w:pPr>
+        <w:rPr>
+          <w:lang w:val="en-AU"/>
+        </w:rPr>
+      </w:pPr>
+    </w:p>
+    <w:p>
+      <w:pPr>
+        <w:rPr>
+          <w:lang w:val="en-AU"/>
+        </w:rPr>
+      </w:pPr>
+    </w:p>
+    <w:p>
+      <w:pPr>
+        <w:rPr>
+          <w:lang w:val="en-AU"/>
+        </w:rPr>
+      </w:pPr>
+    </w:p>
+    <w:p>
+      <w:pPr>
+        <w:pStyle w:val="Titre2"/>
+        <w:rPr>
+          <w:lang w:val="en-AU"/>
+        </w:rPr>
+      </w:pPr>
+      <w:r>
+        <w:rPr>
+          <w:lang w:val="en-AU"/>
+        </w:rPr>
         <w:lastRenderedPageBreak/>
-        <w:t>[Insert Gallery_Demo.gif]</w:t>
-      </w:r>
-      <w:r>
+        <w:t>How the gallery works</w:t>
+      </w:r>
+    </w:p>
+    <w:p>
+      <w:pPr>
+        <w:rPr>
+          <w:lang w:val="en-AU"/>
+        </w:rPr>
+      </w:pPr>
+      <w:r>
+        <w:rPr>
+          <w:rFonts w:asciiTheme="minorHAnsi" w:hAnsiTheme="minorHAnsi"/>
+          <w:shd w:val="clear" w:color="auto" w:fill="FFFFFF"/>
+          <w:lang w:val="en-AU"/>
+        </w:rPr>
+        <w:t>About</w:t>
+      </w:r>
+      <w:r>
+        <w:rPr>
+          <w:rStyle w:val="apple-converted-space"/>
+          <w:rFonts w:asciiTheme="minorHAnsi" w:eastAsia="Times New Roman" w:hAnsiTheme="minorHAnsi"/>
+          <w:color w:val="212529"/>
+          <w:shd w:val="clear" w:color="auto" w:fill="FFFFFF"/>
+          <w:lang w:val="en-AU"/>
+        </w:rPr>
+        <w:t> </w:t>
+      </w:r>
+      <w:r>
+        <w:rPr>
+          <w:rFonts w:asciiTheme="minorHAnsi" w:hAnsiTheme="minorHAnsi"/>
+          <w:lang w:val="en-AU"/>
+        </w:rPr>
+        <w:t>300 charts</w:t>
+      </w:r>
+      <w:r>
+        <w:rPr>
+          <w:rStyle w:val="apple-converted-space"/>
+          <w:rFonts w:asciiTheme="minorHAnsi" w:eastAsia="Times New Roman" w:hAnsiTheme="minorHAnsi"/>
+          <w:color w:val="212529"/>
+          <w:shd w:val="clear" w:color="auto" w:fill="FFFFFF"/>
+          <w:lang w:val="en-AU"/>
+        </w:rPr>
+        <w:t> </w:t>
+      </w:r>
+      <w:r>
+        <w:rPr>
+          <w:rFonts w:asciiTheme="minorHAnsi" w:hAnsiTheme="minorHAnsi"/>
+          <w:shd w:val="clear" w:color="auto" w:fill="FFFFFF"/>
+          <w:lang w:val="en-AU"/>
+        </w:rPr>
+        <w:t>are displayed in the gallery. They are classified in</w:t>
+      </w:r>
+      <w:r>
+        <w:rPr>
+          <w:rStyle w:val="apple-converted-space"/>
+          <w:rFonts w:asciiTheme="minorHAnsi" w:eastAsia="Times New Roman" w:hAnsiTheme="minorHAnsi"/>
+          <w:color w:val="212529"/>
+          <w:shd w:val="clear" w:color="auto" w:fill="FFFFFF"/>
+          <w:lang w:val="en-AU"/>
+        </w:rPr>
+        <w:t> </w:t>
+      </w:r>
+      <w:r>
+        <w:rPr>
+          <w:rFonts w:asciiTheme="minorHAnsi" w:hAnsiTheme="minorHAnsi"/>
+          <w:lang w:val="en-AU"/>
+        </w:rPr>
+        <w:t>40 sections</w:t>
+      </w:r>
+      <w:r>
+        <w:rPr>
+          <w:rFonts w:asciiTheme="minorHAnsi" w:hAnsiTheme="minorHAnsi"/>
+          <w:shd w:val="clear" w:color="auto" w:fill="FFFFFF"/>
+          <w:lang w:val="en-AU"/>
+        </w:rPr>
+        <w:t>: the main chart</w:t>
+      </w:r>
+      <w:r>
+        <w:rPr>
+          <w:rFonts w:asciiTheme="minorHAnsi" w:hAnsiTheme="minorHAnsi"/>
+          <w:shd w:val="clear" w:color="auto" w:fill="FFFFFF"/>
+          <w:lang w:val="en-AU"/>
+        </w:rPr>
+        <w:t xml:space="preserve"> types describe</w:t>
+      </w:r>
+      <w:r>
+        <w:rPr>
+          <w:shd w:val="clear" w:color="auto" w:fill="FFFFFF"/>
+          <w:lang w:val="en-AU"/>
+        </w:rPr>
+        <w:t>d</w:t>
+      </w:r>
+      <w:r>
+        <w:rPr>
+          <w:rFonts w:asciiTheme="minorHAnsi" w:hAnsiTheme="minorHAnsi"/>
+          <w:shd w:val="clear" w:color="auto" w:fill="FFFFFF"/>
+          <w:lang w:val="en-AU"/>
+        </w:rPr>
+        <w:t xml:space="preserve"> in</w:t>
+      </w:r>
+      <w:r>
+        <w:rPr>
+          <w:rStyle w:val="apple-converted-space"/>
+          <w:rFonts w:asciiTheme="minorHAnsi" w:eastAsia="Times New Roman" w:hAnsiTheme="minorHAnsi"/>
+          <w:color w:val="212529"/>
+          <w:shd w:val="clear" w:color="auto" w:fill="FFFFFF"/>
+          <w:lang w:val="en-AU"/>
+        </w:rPr>
+        <w:t> </w:t>
+      </w:r>
+      <w:hyperlink r:id="rId17" w:history="1">
+        <w:r>
+          <w:rPr>
+            <w:rStyle w:val="Lienhypertexte"/>
+            <w:rFonts w:asciiTheme="minorHAnsi" w:hAnsiTheme="minorHAnsi"/>
+            <w:shd w:val="clear" w:color="auto" w:fill="FFFFFF"/>
+            <w:lang w:val="en-AU"/>
+          </w:rPr>
+          <w:t>data to viz</w:t>
+        </w:r>
+      </w:hyperlink>
+      <w:r>
+        <w:rPr>
+          <w:rFonts w:asciiTheme="minorHAnsi" w:hAnsiTheme="minorHAnsi"/>
+          <w:shd w:val="clear" w:color="auto" w:fill="FFFFFF"/>
+          <w:lang w:val="en-AU"/>
+        </w:rPr>
+        <w:t>.</w:t>
+      </w:r>
+      <w:r>
+        <w:rPr>
+          <w:rStyle w:val="apple-converted-space"/>
+          <w:rFonts w:asciiTheme="minorHAnsi" w:eastAsia="Times New Roman" w:hAnsiTheme="minorHAnsi"/>
+          <w:color w:val="212529"/>
+          <w:shd w:val="clear" w:color="auto" w:fill="FFFFFF"/>
+          <w:lang w:val="en-AU"/>
+        </w:rPr>
+        <w:t> </w:t>
+      </w:r>
+      <w:r>
+        <w:rPr>
+          <w:rStyle w:val="apple-converted-space"/>
+          <w:rFonts w:asciiTheme="minorHAnsi" w:eastAsia="Times New Roman" w:hAnsiTheme="minorHAnsi"/>
+          <w:color w:val="212529"/>
+          <w:shd w:val="clear" w:color="auto" w:fill="FFFFFF"/>
+          <w:lang w:val="en-AU"/>
+        </w:rPr>
+        <w:br/>
+      </w:r>
+      <w:r>
+        <w:rPr>
+          <w:rStyle w:val="apple-converted-space"/>
+          <w:rFonts w:asciiTheme="minorHAnsi" w:eastAsia="Times New Roman" w:hAnsiTheme="minorHAnsi"/>
+          <w:color w:val="212529"/>
+          <w:shd w:val="clear" w:color="auto" w:fill="FFFFFF"/>
+          <w:lang w:val="en-AU"/>
+        </w:rPr>
+        <w:br/>
+        <w:t xml:space="preserve">For each chart type, a step-by-step approach is taken. Examples start with the most basic version one could ever think of, and subsequent examples get more and more complicated, always describing </w:t>
+      </w:r>
+      <w:r>
+        <w:rPr>
+          <w:rStyle w:val="apple-converted-space"/>
+          <w:rFonts w:asciiTheme="minorHAnsi" w:eastAsia="Times New Roman" w:hAnsiTheme="minorHAnsi"/>
+          <w:color w:val="212529"/>
+          <w:shd w:val="clear" w:color="auto" w:fill="FFFFFF"/>
+          <w:lang w:val="en-AU"/>
+        </w:rPr>
+        <w:t xml:space="preserve">only </w:t>
+      </w:r>
+      <w:r>
+        <w:rPr>
+          <w:rStyle w:val="apple-converted-space"/>
+          <w:rFonts w:asciiTheme="minorHAnsi" w:eastAsia="Times New Roman" w:hAnsiTheme="minorHAnsi"/>
+          <w:color w:val="212529"/>
+          <w:shd w:val="clear" w:color="auto" w:fill="FFFFFF"/>
+          <w:lang w:val="en-AU"/>
+        </w:rPr>
+        <w:t>one</w:t>
+      </w:r>
+      <w:r>
+        <w:rPr>
+          <w:rStyle w:val="apple-converted-space"/>
+          <w:rFonts w:asciiTheme="minorHAnsi" w:eastAsia="Times New Roman" w:hAnsiTheme="minorHAnsi"/>
+          <w:color w:val="212529"/>
+          <w:shd w:val="clear" w:color="auto" w:fill="FFFFFF"/>
+          <w:lang w:val="en-AU"/>
+        </w:rPr>
+        <w:t xml:space="preserve"> new specific concept. A section about interactivity is always provided, and links to interesting blocks are suggested at the end of the page.</w:t>
+      </w:r>
+      <w:r>
+        <w:rPr>
+          <w:rFonts w:asciiTheme="minorHAnsi" w:hAnsiTheme="minorHAnsi"/>
+          <w:lang w:val="en-AU"/>
+        </w:rPr>
+        <w:t xml:space="preserve"> </w:t>
+      </w:r>
+      <w:r>
+        <w:rPr>
+          <w:rFonts w:asciiTheme="minorHAnsi" w:hAnsiTheme="minorHAnsi"/>
+          <w:lang w:val="en-AU"/>
+        </w:rPr>
+        <w:br/>
+      </w:r>
+      <w:r>
+        <w:rPr>
+          <w:rFonts w:asciiTheme="minorHAnsi" w:hAnsiTheme="minorHAnsi"/>
+          <w:lang w:val="en-AU"/>
+        </w:rPr>
+        <w:br/>
+      </w:r>
+      <w:r>
+        <w:rPr>
+          <w:rFonts w:asciiTheme="minorHAnsi" w:hAnsiTheme="minorHAnsi"/>
+          <w:shd w:val="clear" w:color="auto" w:fill="FFFFFF"/>
+          <w:lang w:val="en-AU"/>
+        </w:rPr>
+        <w:t xml:space="preserve">For each </w:t>
+      </w:r>
+      <w:r>
+        <w:rPr>
+          <w:rFonts w:asciiTheme="minorHAnsi" w:hAnsiTheme="minorHAnsi"/>
+          <w:shd w:val="clear" w:color="auto" w:fill="FFFFFF"/>
+          <w:lang w:val="en-AU"/>
+        </w:rPr>
+        <w:t>example</w:t>
+      </w:r>
+      <w:r>
+        <w:rPr>
+          <w:rFonts w:asciiTheme="minorHAnsi" w:hAnsiTheme="minorHAnsi"/>
+          <w:shd w:val="clear" w:color="auto" w:fill="FFFFFF"/>
+          <w:lang w:val="en-AU"/>
+        </w:rPr>
+        <w:t xml:space="preserve">, the chart appears on the left </w:t>
+      </w:r>
+      <w:r>
+        <w:rPr>
+          <w:rFonts w:asciiTheme="minorHAnsi" w:hAnsiTheme="minorHAnsi"/>
+          <w:shd w:val="clear" w:color="auto" w:fill="FFFFFF"/>
+          <w:lang w:val="en-AU"/>
+        </w:rPr>
+        <w:t>at a</w:t>
+      </w:r>
+      <w:r>
+        <w:rPr>
+          <w:rStyle w:val="apple-converted-space"/>
+          <w:rFonts w:asciiTheme="minorHAnsi" w:eastAsia="Times New Roman" w:hAnsiTheme="minorHAnsi"/>
+          <w:color w:val="212529"/>
+          <w:shd w:val="clear" w:color="auto" w:fill="FFFFFF"/>
+          <w:lang w:val="en-AU"/>
+        </w:rPr>
+        <w:t> </w:t>
+      </w:r>
+      <w:r>
+        <w:rPr>
+          <w:rFonts w:asciiTheme="minorHAnsi" w:hAnsiTheme="minorHAnsi"/>
+          <w:lang w:val="en-AU"/>
+        </w:rPr>
+        <w:t>static position</w:t>
+      </w:r>
+      <w:r>
+        <w:rPr>
+          <w:rStyle w:val="apple-converted-space"/>
+          <w:rFonts w:asciiTheme="minorHAnsi" w:eastAsia="Times New Roman" w:hAnsiTheme="minorHAnsi"/>
+          <w:color w:val="212529"/>
+          <w:shd w:val="clear" w:color="auto" w:fill="FFFFFF"/>
+          <w:lang w:val="en-AU"/>
+        </w:rPr>
+        <w:t>, with its</w:t>
+      </w:r>
+      <w:r>
+        <w:rPr>
+          <w:rStyle w:val="apple-converted-space"/>
+          <w:rFonts w:asciiTheme="minorHAnsi" w:eastAsia="Times New Roman" w:hAnsiTheme="minorHAnsi"/>
+          <w:color w:val="212529"/>
+          <w:shd w:val="clear" w:color="auto" w:fill="FFFFFF"/>
+          <w:lang w:val="en-AU"/>
+        </w:rPr>
+        <w:t> </w:t>
+      </w:r>
+      <w:r>
+        <w:rPr>
+          <w:rFonts w:asciiTheme="minorHAnsi" w:hAnsiTheme="minorHAnsi"/>
+          <w:lang w:val="en-AU"/>
+        </w:rPr>
+        <w:t>editable code</w:t>
+      </w:r>
+      <w:r>
+        <w:rPr>
+          <w:rStyle w:val="apple-converted-space"/>
+          <w:rFonts w:asciiTheme="minorHAnsi" w:eastAsia="Times New Roman" w:hAnsiTheme="minorHAnsi"/>
+          <w:color w:val="212529"/>
+          <w:shd w:val="clear" w:color="auto" w:fill="FFFFFF"/>
+          <w:lang w:val="en-AU"/>
+        </w:rPr>
+        <w:t> </w:t>
+      </w:r>
+      <w:r>
+        <w:rPr>
+          <w:rStyle w:val="apple-converted-space"/>
+          <w:rFonts w:asciiTheme="minorHAnsi" w:eastAsia="Times New Roman" w:hAnsiTheme="minorHAnsi"/>
+          <w:color w:val="212529"/>
+          <w:shd w:val="clear" w:color="auto" w:fill="FFFFFF"/>
+          <w:lang w:val="en-AU"/>
+        </w:rPr>
+        <w:t xml:space="preserve">located </w:t>
+      </w:r>
+      <w:r>
+        <w:rPr>
+          <w:rFonts w:asciiTheme="minorHAnsi" w:hAnsiTheme="minorHAnsi"/>
+          <w:shd w:val="clear" w:color="auto" w:fill="FFFFFF"/>
+          <w:lang w:val="en-AU"/>
+        </w:rPr>
+        <w:t xml:space="preserve">on the right. </w:t>
+      </w:r>
+      <w:r>
+        <w:rPr>
+          <w:shd w:val="clear" w:color="auto" w:fill="FFFFFF"/>
+          <w:lang w:val="en-AU"/>
+        </w:rPr>
+        <w:t>Editing the code will modify the chart in real time, allowing to quickly understand what role a piece of code has.</w:t>
+      </w:r>
+      <w:r>
+        <w:rPr>
+          <w:rFonts w:asciiTheme="minorHAnsi" w:hAnsiTheme="minorHAnsi"/>
+          <w:lang w:val="en-AU"/>
+        </w:rPr>
+        <w:br/>
+      </w:r>
+    </w:p>
+    <w:p>
+      <w:pPr>
         <w:rPr>
           <w:i/>
+          <w:u w:val="single"/>
+          <w:lang w:val="en-AU"/>
+        </w:rPr>
+      </w:pPr>
+      <w:r>
+        <w:rPr>
+          <w:i/>
+          <w:color w:val="FF0000"/>
+          <w:lang w:val="en-AU"/>
+        </w:rPr>
+        <w:t>[Insert Gallery_Demo.gif</w:t>
+      </w:r>
+      <w:r>
+        <w:rPr>
+          <w:i/>
+          <w:color w:val="FF0000"/>
+          <w:lang w:val="en-AU"/>
+        </w:rPr>
+        <w:t xml:space="preserve">. Legend: Basic </w:t>
+      </w:r>
+      <w:hyperlink r:id="rId18" w:history="1">
+        <w:r>
+          <w:rPr>
+            <w:rStyle w:val="Lienhypertexte"/>
+            <w:i/>
+            <w:lang w:val="en-AU"/>
+          </w:rPr>
+          <w:t>density plot</w:t>
+        </w:r>
+      </w:hyperlink>
+      <w:r>
+        <w:rPr>
+          <w:i/>
+          <w:color w:val="FF0000"/>
+          <w:lang w:val="en-AU"/>
+        </w:rPr>
+        <w:t xml:space="preserve"> with editable code in the d3.js graph gallery.</w:t>
+      </w:r>
+      <w:r>
+        <w:rPr>
+          <w:i/>
+          <w:color w:val="FF0000"/>
+          <w:lang w:val="en-AU"/>
+        </w:rPr>
+        <w:t>]</w:t>
+      </w:r>
+      <w:r>
+        <w:rPr>
+          <w:rFonts w:asciiTheme="minorHAnsi" w:hAnsiTheme="minorHAnsi"/>
+          <w:i/>
           <w:lang w:val="en-AU"/>
         </w:rPr>
         <w:br/>
@@ -1004,20 +1439,13 @@
     <w:p>
       <w:pPr>
         <w:rPr>
-          <w:u w:val="single"/>
-          <w:lang w:val="en-AU"/>
-        </w:rPr>
-      </w:pPr>
-    </w:p>
-    <w:p>
-      <w:pPr>
-        <w:rPr>
-          <w:lang w:val="en-AU" w:eastAsia="fr-FR"/>
-        </w:rPr>
-      </w:pPr>
-      <w:r>
-        <w:rPr>
-          <w:u w:val="single"/>
+          <w:rFonts w:asciiTheme="minorHAnsi" w:hAnsiTheme="minorHAnsi"/>
+          <w:lang w:val="en-AU"/>
+        </w:rPr>
+      </w:pPr>
+      <w:r>
+        <w:rPr>
+          <w:rFonts w:asciiTheme="minorHAnsi" w:hAnsiTheme="minorHAnsi"/>
           <w:lang w:val="en-AU"/>
         </w:rPr>
         <w:t>Technical details</w:t>
@@ -1025,23 +1453,81 @@
       <w:r>
         <w:rPr>
           <w:rStyle w:val="apple-converted-space"/>
-          <w:rFonts w:eastAsia="Times New Roman"/>
-          <w:color w:val="212529"/>
-          <w:shd w:val="clear" w:color="auto" w:fill="FFFFFF"/>
-          <w:lang w:val="en-AU"/>
-        </w:rPr>
-        <w:t> </w:t>
-      </w:r>
-      <w:r>
-        <w:rPr>
-          <w:shd w:val="clear" w:color="auto" w:fill="FFFFFF"/>
-          <w:lang w:val="en-AU"/>
-        </w:rPr>
-        <w:t xml:space="preserve">are provided under each chart, linking to related docs. No consideration is given concerning </w:t>
+          <w:rFonts w:asciiTheme="minorHAnsi" w:eastAsia="Times New Roman" w:hAnsiTheme="minorHAnsi"/>
+          <w:color w:val="212529"/>
+          <w:shd w:val="clear" w:color="auto" w:fill="FFFFFF"/>
+          <w:lang w:val="en-AU"/>
+        </w:rPr>
+        <w:t> </w:t>
+      </w:r>
+      <w:r>
+        <w:rPr>
+          <w:rFonts w:asciiTheme="minorHAnsi" w:hAnsiTheme="minorHAnsi"/>
+          <w:shd w:val="clear" w:color="auto" w:fill="FFFFFF"/>
+          <w:lang w:val="en-AU"/>
+        </w:rPr>
+        <w:t>are provided under each chart. Main tricks are explained, with</w:t>
+      </w:r>
+      <w:r>
+        <w:rPr>
+          <w:rFonts w:asciiTheme="minorHAnsi" w:hAnsiTheme="minorHAnsi"/>
+          <w:shd w:val="clear" w:color="auto" w:fill="FFFFFF"/>
+          <w:lang w:val="en-AU"/>
+        </w:rPr>
+        <w:t xml:space="preserve"> link</w:t>
+      </w:r>
+      <w:r>
+        <w:rPr>
+          <w:rFonts w:asciiTheme="minorHAnsi" w:hAnsiTheme="minorHAnsi"/>
+          <w:shd w:val="clear" w:color="auto" w:fill="FFFFFF"/>
+          <w:lang w:val="en-AU"/>
+        </w:rPr>
+        <w:t>s</w:t>
+      </w:r>
+      <w:r>
+        <w:rPr>
+          <w:rFonts w:asciiTheme="minorHAnsi" w:hAnsiTheme="minorHAnsi"/>
+          <w:shd w:val="clear" w:color="auto" w:fill="FFFFFF"/>
+          <w:lang w:val="en-AU"/>
+        </w:rPr>
+        <w:t xml:space="preserve"> </w:t>
+      </w:r>
+      <w:r>
+        <w:rPr>
+          <w:rFonts w:asciiTheme="minorHAnsi" w:hAnsiTheme="minorHAnsi"/>
+          <w:shd w:val="clear" w:color="auto" w:fill="FFFFFF"/>
+          <w:lang w:val="en-AU"/>
+        </w:rPr>
+        <w:t xml:space="preserve">to the </w:t>
+      </w:r>
+      <w:r>
+        <w:rPr>
+          <w:rFonts w:asciiTheme="minorHAnsi" w:hAnsiTheme="minorHAnsi"/>
+          <w:shd w:val="clear" w:color="auto" w:fill="FFFFFF"/>
+          <w:lang w:val="en-AU"/>
+        </w:rPr>
+        <w:t>related doc</w:t>
+      </w:r>
+      <w:r>
+        <w:rPr>
+          <w:rFonts w:asciiTheme="minorHAnsi" w:hAnsiTheme="minorHAnsi"/>
+          <w:shd w:val="clear" w:color="auto" w:fill="FFFFFF"/>
+          <w:lang w:val="en-AU"/>
+        </w:rPr>
+        <w:t>umentation</w:t>
+      </w:r>
+      <w:r>
+        <w:rPr>
+          <w:rFonts w:asciiTheme="minorHAnsi" w:hAnsiTheme="minorHAnsi"/>
+          <w:shd w:val="clear" w:color="auto" w:fill="FFFFFF"/>
+          <w:lang w:val="en-AU"/>
+        </w:rPr>
+        <w:t xml:space="preserve">. No consideration is given concerning </w:t>
       </w:r>
       <w:proofErr w:type="spellStart"/>
       <w:r>
         <w:rPr>
+          <w:rFonts w:asciiTheme="minorHAnsi" w:hAnsiTheme="minorHAnsi"/>
           <w:shd w:val="clear" w:color="auto" w:fill="FFFFFF"/>
           <w:lang w:val="en-AU"/>
         </w:rPr>
@@ -1050,27 +1536,45 @@
       <w:proofErr w:type="spellEnd"/>
       <w:r>
         <w:rPr>
-          <w:shd w:val="clear" w:color="auto" w:fill="FFFFFF"/>
-          <w:lang w:val="en-AU"/>
-        </w:rPr>
-        <w:t xml:space="preserve"> best practice, links toward</w:t>
-      </w:r>
-      <w:r>
-        <w:rPr>
-          <w:rStyle w:val="apple-converted-space"/>
-          <w:rFonts w:eastAsia="Times New Roman"/>
-          <w:color w:val="212529"/>
-          <w:shd w:val="clear" w:color="auto" w:fill="FFFFFF"/>
-          <w:lang w:val="en-AU"/>
-        </w:rPr>
-        <w:t> </w:t>
-      </w:r>
-      <w:hyperlink r:id="rId13" w:history="1">
+          <w:rFonts w:asciiTheme="minorHAnsi" w:hAnsiTheme="minorHAnsi"/>
+          <w:shd w:val="clear" w:color="auto" w:fill="FFFFFF"/>
+          <w:lang w:val="en-AU"/>
+        </w:rPr>
+        <w:t xml:space="preserve"> best practice</w:t>
+      </w:r>
+      <w:r>
+        <w:rPr>
+          <w:rFonts w:asciiTheme="minorHAnsi" w:hAnsiTheme="minorHAnsi"/>
+          <w:shd w:val="clear" w:color="auto" w:fill="FFFFFF"/>
+          <w:lang w:val="en-AU"/>
+        </w:rPr>
+        <w:t>s</w:t>
+      </w:r>
+      <w:r>
+        <w:rPr>
+          <w:rFonts w:asciiTheme="minorHAnsi" w:hAnsiTheme="minorHAnsi"/>
+          <w:shd w:val="clear" w:color="auto" w:fill="FFFFFF"/>
+          <w:lang w:val="en-AU"/>
+        </w:rPr>
+        <w:t>, links toward</w:t>
+      </w:r>
+      <w:r>
+        <w:rPr>
+          <w:rStyle w:val="apple-converted-space"/>
+          <w:rFonts w:asciiTheme="minorHAnsi" w:eastAsia="Times New Roman" w:hAnsiTheme="minorHAnsi"/>
+          <w:color w:val="212529"/>
+          <w:shd w:val="clear" w:color="auto" w:fill="FFFFFF"/>
+          <w:lang w:val="en-AU"/>
+        </w:rPr>
+        <w:t> </w:t>
+      </w:r>
+      <w:hyperlink r:id="rId19" w:history="1">
         <w:r>
           <w:rPr>
             <w:rStyle w:val="Lienhypertexte"/>
-            <w:rFonts w:eastAsia="Times New Roman"/>
-            <w:color w:val="B35900"/>
+            <w:rFonts w:asciiTheme="minorHAnsi" w:hAnsiTheme="minorHAnsi"/>
+            <w:u w:val="none"/>
+            <w:shd w:val="clear" w:color="auto" w:fill="FFFFFF"/>
             <w:lang w:val="en-AU"/>
           </w:rPr>
           <w:t xml:space="preserve">data to </w:t>
@@ -1079,8 +1583,9 @@
         <w:r>
           <w:rPr>
             <w:rStyle w:val="Lienhypertexte"/>
-            <w:rFonts w:eastAsia="Times New Roman"/>
-            <w:color w:val="B35900"/>
+            <w:rFonts w:asciiTheme="minorHAnsi" w:hAnsiTheme="minorHAnsi"/>
+            <w:u w:val="none"/>
+            <w:shd w:val="clear" w:color="auto" w:fill="FFFFFF"/>
             <w:lang w:val="en-AU"/>
           </w:rPr>
           <w:t>viz</w:t>
@@ -1090,141 +1595,362 @@
       <w:r>
         <w:rPr>
           <w:rStyle w:val="apple-converted-space"/>
+          <w:rFonts w:asciiTheme="minorHAnsi" w:eastAsia="Times New Roman" w:hAnsiTheme="minorHAnsi"/>
+          <w:color w:val="212529"/>
+          <w:shd w:val="clear" w:color="auto" w:fill="FFFFFF"/>
+          <w:lang w:val="en-AU"/>
+        </w:rPr>
+        <w:t> </w:t>
+      </w:r>
+      <w:r>
+        <w:rPr>
+          <w:rFonts w:asciiTheme="minorHAnsi" w:hAnsiTheme="minorHAnsi"/>
+          <w:shd w:val="clear" w:color="auto" w:fill="FFFFFF"/>
+          <w:lang w:val="en-AU"/>
+        </w:rPr>
+        <w:t>are provided for this concern.</w:t>
+      </w:r>
+      <w:r>
+        <w:rPr>
+          <w:rStyle w:val="apple-converted-space"/>
+          <w:rFonts w:asciiTheme="minorHAnsi" w:eastAsia="Times New Roman" w:hAnsiTheme="minorHAnsi"/>
+          <w:color w:val="212529"/>
+          <w:shd w:val="clear" w:color="auto" w:fill="FFFFFF"/>
+          <w:lang w:val="en-AU"/>
+        </w:rPr>
+        <w:t> </w:t>
+      </w:r>
+      <w:r>
+        <w:rPr>
+          <w:rFonts w:asciiTheme="minorHAnsi" w:hAnsiTheme="minorHAnsi"/>
+          <w:lang w:val="en-AU"/>
+        </w:rPr>
+        <w:br/>
+      </w:r>
+      <w:r>
+        <w:rPr>
+          <w:rFonts w:asciiTheme="minorHAnsi" w:hAnsiTheme="minorHAnsi"/>
+          <w:lang w:val="en-AU"/>
+        </w:rPr>
+        <w:br/>
+      </w:r>
+      <w:r>
+        <w:rPr>
+          <w:rFonts w:asciiTheme="minorHAnsi" w:hAnsiTheme="minorHAnsi"/>
+          <w:shd w:val="clear" w:color="auto" w:fill="FFFFFF"/>
+          <w:lang w:val="en-AU"/>
+        </w:rPr>
+        <w:t>Code is extensively</w:t>
+      </w:r>
+      <w:r>
+        <w:rPr>
+          <w:rStyle w:val="apple-converted-space"/>
+          <w:rFonts w:asciiTheme="minorHAnsi" w:eastAsia="Times New Roman" w:hAnsiTheme="minorHAnsi"/>
+          <w:color w:val="212529"/>
+          <w:shd w:val="clear" w:color="auto" w:fill="FFFFFF"/>
+          <w:lang w:val="en-AU"/>
+        </w:rPr>
+        <w:t> </w:t>
+      </w:r>
+      <w:r>
+        <w:rPr>
+          <w:rFonts w:asciiTheme="minorHAnsi" w:hAnsiTheme="minorHAnsi"/>
+          <w:lang w:val="en-AU"/>
+        </w:rPr>
+        <w:t>commented</w:t>
+      </w:r>
+      <w:r>
+        <w:rPr>
+          <w:rStyle w:val="apple-converted-space"/>
+          <w:rFonts w:asciiTheme="minorHAnsi" w:eastAsia="Times New Roman" w:hAnsiTheme="minorHAnsi"/>
+          <w:color w:val="212529"/>
+          <w:shd w:val="clear" w:color="auto" w:fill="FFFFFF"/>
+          <w:lang w:val="en-AU"/>
+        </w:rPr>
+        <w:t>. Data and dependencies</w:t>
+      </w:r>
+      <w:r>
+        <w:rPr>
+          <w:rFonts w:asciiTheme="minorHAnsi" w:hAnsiTheme="minorHAnsi"/>
+          <w:shd w:val="clear" w:color="auto" w:fill="FFFFFF"/>
+          <w:lang w:val="en-AU"/>
+        </w:rPr>
+        <w:t xml:space="preserve"> are stored</w:t>
+      </w:r>
+      <w:r>
+        <w:rPr>
+          <w:rStyle w:val="apple-converted-space"/>
+          <w:rFonts w:asciiTheme="minorHAnsi" w:eastAsia="Times New Roman" w:hAnsiTheme="minorHAnsi"/>
+          <w:color w:val="212529"/>
+          <w:shd w:val="clear" w:color="auto" w:fill="FFFFFF"/>
+          <w:lang w:val="en-AU"/>
+        </w:rPr>
+        <w:t> </w:t>
+      </w:r>
+      <w:r>
+        <w:rPr>
+          <w:rFonts w:asciiTheme="minorHAnsi" w:hAnsiTheme="minorHAnsi"/>
+          <w:lang w:val="en-AU"/>
+        </w:rPr>
+        <w:t>online</w:t>
+      </w:r>
+      <w:r>
+        <w:rPr>
+          <w:rFonts w:asciiTheme="minorHAnsi" w:hAnsiTheme="minorHAnsi"/>
+          <w:shd w:val="clear" w:color="auto" w:fill="FFFFFF"/>
+          <w:lang w:val="en-AU"/>
+        </w:rPr>
+        <w:t>. It allows to copy and paste the code in a</w:t>
+      </w:r>
+      <w:r>
+        <w:rPr>
+          <w:rStyle w:val="apple-converted-space"/>
+          <w:rFonts w:asciiTheme="minorHAnsi" w:eastAsia="Times New Roman" w:hAnsiTheme="minorHAnsi"/>
+          <w:color w:val="212529"/>
+          <w:shd w:val="clear" w:color="auto" w:fill="FFFFFF"/>
+          <w:lang w:val="en-AU"/>
+        </w:rPr>
+        <w:t> </w:t>
+      </w:r>
+      <w:r>
+        <w:rPr>
+          <w:rFonts w:asciiTheme="minorHAnsi" w:hAnsiTheme="minorHAnsi"/>
+          <w:lang w:val="en-AU"/>
+        </w:rPr>
+        <w:t>HTML</w:t>
+      </w:r>
+      <w:r>
+        <w:rPr>
+          <w:rFonts w:asciiTheme="minorHAnsi" w:hAnsiTheme="minorHAnsi"/>
+          <w:shd w:val="clear" w:color="auto" w:fill="FFFFFF"/>
+          <w:lang w:val="en-AU"/>
+        </w:rPr>
+        <w:t xml:space="preserve"> </w:t>
+      </w:r>
+      <w:r>
+        <w:rPr>
+          <w:rFonts w:asciiTheme="minorHAnsi" w:hAnsiTheme="minorHAnsi"/>
+          <w:shd w:val="clear" w:color="auto" w:fill="FFFFFF"/>
+          <w:lang w:val="en-AU"/>
+        </w:rPr>
+        <w:t>file and make it works locally</w:t>
+      </w:r>
+      <w:r>
+        <w:rPr>
+          <w:rFonts w:asciiTheme="minorHAnsi" w:hAnsiTheme="minorHAnsi"/>
+          <w:shd w:val="clear" w:color="auto" w:fill="FFFFFF"/>
+          <w:lang w:val="en-AU"/>
+        </w:rPr>
+        <w:t xml:space="preserve"> in seconds.</w:t>
+      </w:r>
+      <w:r>
+        <w:rPr>
+          <w:rFonts w:asciiTheme="minorHAnsi" w:hAnsiTheme="minorHAnsi"/>
+          <w:shd w:val="clear" w:color="auto" w:fill="FFFFFF"/>
+          <w:lang w:val="en-AU"/>
+        </w:rPr>
+        <w:t xml:space="preserve"> Code snippets are thus ready to be applied to your data.</w:t>
+      </w:r>
+    </w:p>
+    <w:p>
+      <w:pPr>
+        <w:rPr>
+          <w:lang w:val="en-AU"/>
+        </w:rPr>
+      </w:pPr>
+    </w:p>
+    <w:p>
+      <w:pPr>
+        <w:pStyle w:val="Titre2"/>
+        <w:rPr>
+          <w:lang w:val="en-AU"/>
+        </w:rPr>
+      </w:pPr>
+      <w:r>
+        <w:rPr>
+          <w:lang w:val="en-AU"/>
+        </w:rPr>
+        <w:t>Conclusion</w:t>
+      </w:r>
+    </w:p>
+    <w:p>
+      <w:pPr>
+        <w:rPr>
+          <w:rFonts w:asciiTheme="minorHAnsi" w:hAnsiTheme="minorHAnsi"/>
+          <w:lang w:val="en-AU"/>
+        </w:rPr>
+      </w:pPr>
+      <w:r>
+        <w:rPr>
+          <w:rFonts w:asciiTheme="minorHAnsi" w:hAnsiTheme="minorHAnsi"/>
+          <w:lang w:val="en-AU"/>
+        </w:rPr>
+        <w:t xml:space="preserve">The </w:t>
+      </w:r>
+      <w:hyperlink r:id="rId20" w:history="1">
+        <w:r>
+          <w:rPr>
+            <w:rStyle w:val="Lienhypertexte"/>
+            <w:rFonts w:asciiTheme="minorHAnsi" w:hAnsiTheme="minorHAnsi"/>
+            <w:lang w:val="en-AU"/>
+          </w:rPr>
+          <w:t xml:space="preserve">d3 graph </w:t>
+        </w:r>
+        <w:r>
+          <w:rPr>
+            <w:rStyle w:val="Lienhypertexte"/>
+            <w:rFonts w:asciiTheme="minorHAnsi" w:hAnsiTheme="minorHAnsi"/>
+            <w:lang w:val="en-AU"/>
+          </w:rPr>
+          <w:t>gallery</w:t>
+        </w:r>
+      </w:hyperlink>
+      <w:r>
+        <w:rPr>
+          <w:rFonts w:asciiTheme="minorHAnsi" w:hAnsiTheme="minorHAnsi"/>
+          <w:lang w:val="en-AU"/>
+        </w:rPr>
+        <w:t xml:space="preserve"> is a project developed by </w:t>
+      </w:r>
+      <w:hyperlink r:id="rId21" w:history="1">
+        <w:r>
+          <w:rPr>
+            <w:rStyle w:val="Lienhypertexte"/>
+            <w:rFonts w:asciiTheme="minorHAnsi" w:hAnsiTheme="minorHAnsi"/>
+            <w:lang w:val="en-AU"/>
+          </w:rPr>
+          <w:t>Yan Holtz</w:t>
+        </w:r>
+      </w:hyperlink>
+      <w:r>
+        <w:rPr>
+          <w:rFonts w:asciiTheme="minorHAnsi" w:hAnsiTheme="minorHAnsi"/>
+          <w:lang w:val="en-AU"/>
+        </w:rPr>
+        <w:t xml:space="preserve"> </w:t>
+      </w:r>
+      <w:r>
+        <w:rPr>
+          <w:rFonts w:asciiTheme="minorHAnsi" w:hAnsiTheme="minorHAnsi"/>
+          <w:lang w:val="en-AU"/>
+        </w:rPr>
+        <w:t>in his free time</w:t>
+      </w:r>
+      <w:r>
+        <w:rPr>
+          <w:rFonts w:asciiTheme="minorHAnsi" w:hAnsiTheme="minorHAnsi"/>
+          <w:lang w:val="en-AU"/>
+        </w:rPr>
+        <w:t>.</w:t>
+      </w:r>
+      <w:r>
+        <w:rPr>
+          <w:rFonts w:asciiTheme="minorHAnsi" w:hAnsiTheme="minorHAnsi"/>
+          <w:lang w:val="en-AU"/>
+        </w:rPr>
+        <w:t xml:space="preserve"> It aims to make d3 more accessible to learners.</w:t>
+      </w:r>
+      <w:r>
+        <w:rPr>
+          <w:rFonts w:asciiTheme="minorHAnsi" w:hAnsiTheme="minorHAnsi"/>
+          <w:lang w:val="en-AU"/>
+        </w:rPr>
+        <w:t xml:space="preserve"> </w:t>
+      </w:r>
+      <w:r>
+        <w:rPr>
+          <w:rFonts w:asciiTheme="minorHAnsi" w:hAnsiTheme="minorHAnsi"/>
+          <w:lang w:val="en-AU"/>
+        </w:rPr>
+        <w:t>The website is fully op</w:t>
+      </w:r>
+      <w:r>
+        <w:rPr>
+          <w:rFonts w:asciiTheme="minorHAnsi" w:hAnsiTheme="minorHAnsi"/>
+          <w:lang w:val="en-AU"/>
+        </w:rPr>
+        <w:t xml:space="preserve">en source and lives on </w:t>
+      </w:r>
+      <w:hyperlink r:id="rId22" w:history="1">
+        <w:r>
+          <w:rPr>
+            <w:rStyle w:val="Lienhypertexte"/>
+            <w:rFonts w:asciiTheme="minorHAnsi" w:hAnsiTheme="minorHAnsi"/>
+            <w:lang w:val="en-AU"/>
+          </w:rPr>
+          <w:t>G</w:t>
+        </w:r>
+        <w:r>
+          <w:rPr>
+            <w:rStyle w:val="Lienhypertexte"/>
+            <w:rFonts w:asciiTheme="minorHAnsi" w:hAnsiTheme="minorHAnsi"/>
+            <w:lang w:val="en-AU"/>
+          </w:rPr>
+          <w:t>ithub</w:t>
+        </w:r>
+      </w:hyperlink>
+      <w:r>
+        <w:rPr>
+          <w:rFonts w:asciiTheme="minorHAnsi" w:hAnsiTheme="minorHAnsi"/>
+          <w:lang w:val="en-AU"/>
+        </w:rPr>
+        <w:t>. Any feedback, comments, issues or even pull requests are highly welcome at</w:t>
+      </w:r>
+      <w:r>
+        <w:rPr>
+          <w:rFonts w:asciiTheme="minorHAnsi" w:hAnsiTheme="minorHAnsi"/>
+          <w:lang w:val="en-AU"/>
+        </w:rPr>
+        <w:t> </w:t>
+      </w:r>
+      <w:hyperlink r:id="rId23" w:history="1">
+        <w:r>
+          <w:rPr>
+            <w:rFonts w:asciiTheme="minorHAnsi" w:hAnsiTheme="minorHAnsi"/>
+            <w:lang w:val="en-AU"/>
+          </w:rPr>
+          <w:t>yan.holtz.data@gmail.com</w:t>
+        </w:r>
+      </w:hyperlink>
+      <w:r>
+        <w:rPr>
+          <w:rFonts w:asciiTheme="minorHAnsi" w:hAnsiTheme="minorHAnsi"/>
+          <w:lang w:val="en-AU"/>
+        </w:rPr>
+        <w:t> or via twitter: </w:t>
+      </w:r>
+      <w:hyperlink r:id="rId24" w:history="1">
+        <w:r>
+          <w:rPr>
+            <w:rFonts w:asciiTheme="minorHAnsi" w:hAnsiTheme="minorHAnsi"/>
+            <w:lang w:val="en-AU"/>
+          </w:rPr>
+          <w:t>@</w:t>
+        </w:r>
+        <w:proofErr w:type="spellStart"/>
+        <w:r>
+          <w:rPr>
+            <w:rFonts w:asciiTheme="minorHAnsi" w:hAnsiTheme="minorHAnsi"/>
+            <w:lang w:val="en-AU"/>
+          </w:rPr>
+          <w:t>R_Graph_Gallery</w:t>
+        </w:r>
+        <w:proofErr w:type="spellEnd"/>
+      </w:hyperlink>
+      <w:r>
+        <w:rPr>
+          <w:rFonts w:asciiTheme="minorHAnsi" w:hAnsiTheme="minorHAnsi"/>
+          <w:lang w:val="en-AU"/>
+        </w:rPr>
+        <w:t xml:space="preserve">. </w:t>
+      </w:r>
+    </w:p>
+    <w:p>
+      <w:pPr>
+        <w:rPr>
           <w:rFonts w:eastAsia="Times New Roman"/>
-          <w:color w:val="212529"/>
-          <w:shd w:val="clear" w:color="auto" w:fill="FFFFFF"/>
-          <w:lang w:val="en-AU"/>
-        </w:rPr>
-        <w:t> </w:t>
-      </w:r>
-      <w:r>
-        <w:rPr>
-          <w:shd w:val="clear" w:color="auto" w:fill="FFFFFF"/>
-          <w:lang w:val="en-AU"/>
-        </w:rPr>
-        <w:t>are provided for this concern.</w:t>
-      </w:r>
-      <w:r>
-        <w:rPr>
-          <w:rStyle w:val="apple-converted-space"/>
-          <w:rFonts w:eastAsia="Times New Roman"/>
-          <w:color w:val="212529"/>
-          <w:shd w:val="clear" w:color="auto" w:fill="FFFFFF"/>
-          <w:lang w:val="en-AU"/>
-        </w:rPr>
-        <w:t> </w:t>
-      </w:r>
-      <w:r>
-        <w:rPr>
-          <w:lang w:val="en-AU"/>
-        </w:rPr>
-        <w:br/>
-      </w:r>
-      <w:r>
-        <w:rPr>
-          <w:lang w:val="en-AU"/>
-        </w:rPr>
-        <w:br/>
-      </w:r>
-      <w:r>
-        <w:rPr>
-          <w:shd w:val="clear" w:color="auto" w:fill="FFFFFF"/>
-          <w:lang w:val="en-AU"/>
-        </w:rPr>
-        <w:t>Code is extensively</w:t>
-      </w:r>
-      <w:r>
-        <w:rPr>
-          <w:rStyle w:val="apple-converted-space"/>
-          <w:rFonts w:eastAsia="Times New Roman"/>
-          <w:color w:val="212529"/>
-          <w:shd w:val="clear" w:color="auto" w:fill="FFFFFF"/>
-          <w:lang w:val="en-AU"/>
-        </w:rPr>
-        <w:t> </w:t>
-      </w:r>
-      <w:r>
-        <w:rPr>
-          <w:u w:val="single"/>
-          <w:lang w:val="en-AU"/>
-        </w:rPr>
-        <w:t>commented</w:t>
-      </w:r>
-      <w:r>
-        <w:rPr>
-          <w:rStyle w:val="apple-converted-space"/>
-          <w:rFonts w:eastAsia="Times New Roman"/>
-          <w:color w:val="212529"/>
-          <w:shd w:val="clear" w:color="auto" w:fill="FFFFFF"/>
-          <w:lang w:val="en-AU"/>
-        </w:rPr>
-        <w:t> </w:t>
-      </w:r>
-      <w:r>
-        <w:rPr>
-          <w:shd w:val="clear" w:color="auto" w:fill="FFFFFF"/>
-          <w:lang w:val="en-AU"/>
-        </w:rPr>
-        <w:t>and data are stored</w:t>
-      </w:r>
-      <w:r>
-        <w:rPr>
-          <w:rStyle w:val="apple-converted-space"/>
-          <w:rFonts w:eastAsia="Times New Roman"/>
-          <w:color w:val="212529"/>
-          <w:shd w:val="clear" w:color="auto" w:fill="FFFFFF"/>
-          <w:lang w:val="en-AU"/>
-        </w:rPr>
-        <w:t> </w:t>
-      </w:r>
-      <w:r>
-        <w:rPr>
-          <w:u w:val="single"/>
-          <w:lang w:val="en-AU"/>
-        </w:rPr>
-        <w:t>online</w:t>
-      </w:r>
-      <w:r>
-        <w:rPr>
-          <w:shd w:val="clear" w:color="auto" w:fill="FFFFFF"/>
-          <w:lang w:val="en-AU"/>
-        </w:rPr>
-        <w:t>. It allows to copy and paste the code in a</w:t>
-      </w:r>
-      <w:r>
-        <w:rPr>
-          <w:rStyle w:val="apple-converted-space"/>
-          <w:rFonts w:eastAsia="Times New Roman"/>
-          <w:color w:val="212529"/>
-          <w:shd w:val="clear" w:color="auto" w:fill="FFFFFF"/>
-          <w:lang w:val="en-AU"/>
-        </w:rPr>
-        <w:t> </w:t>
-      </w:r>
-      <w:r>
-        <w:rPr>
-          <w:u w:val="single"/>
-          <w:lang w:val="en-AU"/>
-        </w:rPr>
-        <w:t>.html</w:t>
-      </w:r>
-      <w:r>
-        <w:rPr>
-          <w:rStyle w:val="apple-converted-space"/>
-          <w:rFonts w:eastAsia="Times New Roman"/>
-          <w:color w:val="212529"/>
-          <w:shd w:val="clear" w:color="auto" w:fill="FFFFFF"/>
-          <w:lang w:val="en-AU"/>
-        </w:rPr>
-        <w:t> </w:t>
-      </w:r>
-      <w:r>
-        <w:rPr>
-          <w:shd w:val="clear" w:color="auto" w:fill="FFFFFF"/>
-          <w:lang w:val="en-AU"/>
-        </w:rPr>
-        <w:t>file and make it works locally.</w:t>
-      </w:r>
+        </w:rPr>
+      </w:pPr>
     </w:p>
     <w:p>
       <w:pPr>
@@ -1258,15 +1984,13 @@
       <w:pPr>
         <w:jc w:val="both"/>
         <w:rPr>
-          <w:rFonts w:ascii="Times New Roman" w:hAnsi="Times New Roman" w:cs="Times New Roman"/>
-          <w:lang w:val="en-AU"/>
-        </w:rPr>
-      </w:pPr>
-      <w:hyperlink r:id="rId14" w:history="1">
+          <w:lang w:val="en-AU"/>
+        </w:rPr>
+      </w:pPr>
+      <w:hyperlink r:id="rId25" w:history="1">
         <w:r>
           <w:rPr>
             <w:rStyle w:val="Lienhypertexte"/>
-            <w:rFonts w:ascii="Times New Roman" w:hAnsi="Times New Roman" w:cs="Times New Roman"/>
             <w:lang w:val="en-AU"/>
           </w:rPr>
           <w:t>Yan Holtz</w:t>
@@ -1274,44 +1998,38 @@
       </w:hyperlink>
       <w:r>
         <w:rPr>
-          <w:rFonts w:ascii="Times New Roman" w:hAnsi="Times New Roman" w:cs="Times New Roman"/>
           <w:lang w:val="en-AU"/>
         </w:rPr>
         <w:t xml:space="preserve"> is a passionate data analyst </w:t>
       </w:r>
       <w:r>
         <w:rPr>
-          <w:rFonts w:ascii="Times New Roman" w:hAnsi="Times New Roman" w:cs="Times New Roman"/>
           <w:lang w:val="en-AU"/>
         </w:rPr>
         <w:t>specialized i</w:t>
       </w:r>
       <w:r>
         <w:rPr>
-          <w:rFonts w:ascii="Times New Roman" w:hAnsi="Times New Roman" w:cs="Times New Roman"/>
           <w:lang w:val="en-AU"/>
         </w:rPr>
         <w:t>n data visualization. He built D</w:t>
       </w:r>
       <w:r>
         <w:rPr>
-          <w:rFonts w:ascii="Times New Roman" w:hAnsi="Times New Roman" w:cs="Times New Roman"/>
           <w:lang w:val="en-AU"/>
         </w:rPr>
         <w:t>ataviz related website like</w:t>
       </w:r>
       <w:r>
         <w:rPr>
-          <w:rFonts w:ascii="Times New Roman" w:hAnsi="Times New Roman" w:cs="Times New Roman"/>
           <w:lang w:val="en-AU"/>
         </w:rPr>
         <w:t xml:space="preserve"> the </w:t>
       </w:r>
-      <w:hyperlink r:id="rId15" w:history="1">
+      <w:hyperlink r:id="rId26" w:history="1">
         <w:r>
           <w:rPr>
             <w:rStyle w:val="Lienhypertexte"/>
-            <w:rFonts w:ascii="Times New Roman" w:hAnsi="Times New Roman" w:cs="Times New Roman"/>
             <w:lang w:val="en-AU"/>
           </w:rPr>
           <w:t>R</w:t>
@@ -1319,23 +2037,20 @@
       </w:hyperlink>
       <w:r>
         <w:rPr>
-          <w:rFonts w:ascii="Times New Roman" w:hAnsi="Times New Roman" w:cs="Times New Roman"/>
           <w:lang w:val="en-AU"/>
         </w:rPr>
         <w:t xml:space="preserve">, </w:t>
       </w:r>
       <w:r>
         <w:rPr>
-          <w:rFonts w:ascii="Times New Roman" w:hAnsi="Times New Roman" w:cs="Times New Roman"/>
           <w:lang w:val="en-AU"/>
         </w:rPr>
         <w:t xml:space="preserve">the </w:t>
       </w:r>
-      <w:hyperlink r:id="rId16" w:history="1">
+      <w:hyperlink r:id="rId27" w:history="1">
         <w:r>
           <w:rPr>
             <w:rStyle w:val="Lienhypertexte"/>
-            <w:rFonts w:ascii="Times New Roman" w:hAnsi="Times New Roman" w:cs="Times New Roman"/>
             <w:lang w:val="en-AU"/>
           </w:rPr>
           <w:t>Python</w:t>
@@ -1343,23 +2058,20 @@
       </w:hyperlink>
       <w:r>
         <w:rPr>
-          <w:rFonts w:ascii="Times New Roman" w:hAnsi="Times New Roman" w:cs="Times New Roman"/>
           <w:lang w:val="en-AU"/>
         </w:rPr>
         <w:t xml:space="preserve"> </w:t>
       </w:r>
       <w:r>
         <w:rPr>
-          <w:rFonts w:ascii="Times New Roman" w:hAnsi="Times New Roman" w:cs="Times New Roman"/>
           <w:lang w:val="en-AU"/>
         </w:rPr>
         <w:t xml:space="preserve">and the </w:t>
       </w:r>
-      <w:hyperlink r:id="rId17" w:history="1">
+      <w:hyperlink r:id="rId28" w:history="1">
         <w:r>
           <w:rPr>
             <w:rStyle w:val="Lienhypertexte"/>
-            <w:rFonts w:ascii="Times New Roman" w:hAnsi="Times New Roman" w:cs="Times New Roman"/>
             <w:lang w:val="en-AU"/>
           </w:rPr>
           <w:t>D3.js</w:t>
@@ -1367,30 +2079,26 @@
       </w:hyperlink>
       <w:r>
         <w:rPr>
-          <w:rFonts w:ascii="Times New Roman" w:hAnsi="Times New Roman" w:cs="Times New Roman"/>
           <w:lang w:val="en-AU"/>
         </w:rPr>
         <w:t xml:space="preserve"> </w:t>
       </w:r>
       <w:r>
         <w:rPr>
-          <w:rFonts w:ascii="Times New Roman" w:hAnsi="Times New Roman" w:cs="Times New Roman"/>
           <w:lang w:val="en-AU"/>
         </w:rPr>
         <w:t>graph galleries</w:t>
       </w:r>
       <w:r>
         <w:rPr>
-          <w:rFonts w:ascii="Times New Roman" w:hAnsi="Times New Roman" w:cs="Times New Roman"/>
           <w:lang w:val="en-AU"/>
         </w:rPr>
         <w:t xml:space="preserve"> as well as </w:t>
       </w:r>
-      <w:hyperlink r:id="rId18" w:history="1">
+      <w:hyperlink r:id="rId29" w:history="1">
         <w:r>
           <w:rPr>
             <w:rStyle w:val="Lienhypertexte"/>
-            <w:rFonts w:ascii="Times New Roman" w:hAnsi="Times New Roman" w:cs="Times New Roman"/>
             <w:lang w:val="en-AU"/>
           </w:rPr>
           <w:t>data-to-viz</w:t>
@@ -1398,7 +2106,6 @@
       </w:hyperlink>
       <w:r>
         <w:rPr>
-          <w:rFonts w:ascii="Times New Roman" w:hAnsi="Times New Roman" w:cs="Times New Roman"/>
           <w:lang w:val="en-AU"/>
         </w:rPr>
         <w:t>. He can be reached at: yan.holtz.data@gmail.com.</w:t>
@@ -1409,22 +2116,19 @@
         <w:autoSpaceDE w:val="0"/>
         <w:jc w:val="both"/>
         <w:rPr>
-          <w:rFonts w:ascii="Times New Roman" w:hAnsi="Times New Roman" w:cs="Times New Roman"/>
-          <w:lang w:val="en-AU"/>
-        </w:rPr>
-      </w:pPr>
-      <w:r>
-        <w:rPr>
-          <w:rFonts w:ascii="Times New Roman" w:hAnsi="Times New Roman" w:cs="Times New Roman"/>
+          <w:lang w:val="en-AU"/>
+        </w:rPr>
+      </w:pPr>
+      <w:r>
+        <w:rPr>
           <w:lang w:val="en-AU"/>
         </w:rPr>
         <w:t xml:space="preserve">Homepage: </w:t>
       </w:r>
-      <w:hyperlink r:id="rId19" w:history="1">
+      <w:hyperlink r:id="rId30" w:history="1">
         <w:r>
           <w:rPr>
             <w:rStyle w:val="Lienhypertexte"/>
-            <w:rFonts w:ascii="Times New Roman" w:hAnsi="Times New Roman" w:cs="Times New Roman"/>
             <w:lang w:val="en-AU"/>
           </w:rPr>
           <w:t>yan-holtz.com</w:t>
@@ -1436,13 +2140,11 @@
         <w:autoSpaceDE w:val="0"/>
         <w:jc w:val="both"/>
         <w:rPr>
-          <w:rFonts w:ascii="Times New Roman" w:hAnsi="Times New Roman" w:cs="Times New Roman"/>
-          <w:lang w:val="en-AU"/>
-        </w:rPr>
-      </w:pPr>
-      <w:r>
-        <w:rPr>
-          <w:rFonts w:ascii="Times New Roman" w:hAnsi="Times New Roman" w:cs="Times New Roman"/>
+          <w:lang w:val="en-AU"/>
+        </w:rPr>
+      </w:pPr>
+      <w:r>
+        <w:rPr>
           <w:lang w:val="en-AU"/>
         </w:rPr>
         <w:t>Picture:</w:t>
@@ -1457,7 +2159,7 @@
       <w:r>
         <w:rPr>
           <w:noProof/>
-          <w:lang w:val="en-AU" w:eastAsia="fr-FR"/>
+          <w:lang w:val="en-AU"/>
         </w:rPr>
         <w:drawing>
           <wp:inline distT="0" distB="0" distL="0" distR="0" wp14:anchorId="189DA167" wp14:editId="24671CFE">
@@ -1475,7 +2177,7 @@
                     <pic:cNvPicPr/>
                   </pic:nvPicPr>
                   <pic:blipFill>
-                    <a:blip r:embed="rId20" cstate="print">
+                    <a:blip r:embed="rId31" cstate="print">
                       <a:extLst>
                         <a:ext uri="{28A0092B-C50C-407E-A947-70E740481C1C}">
                           <a14:useLocalDpi xmlns:a14="http://schemas.microsoft.com/office/drawing/2010/main" val="0"/>
@@ -1501,8 +2203,6 @@
           </wp:inline>
         </w:drawing>
       </w:r>
-      <w:bookmarkStart w:id="0" w:name="_GoBack"/>
-      <w:bookmarkEnd w:id="0"/>
     </w:p>
     <w:sectPr>
       <w:pgSz w:w="11900" w:h="16840"/>
@@ -1912,6 +2612,11 @@
   <w:style w:type="paragraph" w:default="1" w:styleId="Normal">
     <w:name w:val="Normal"/>
     <w:qFormat/>
+    <w:rsid w:val="00671BDF"/>
+    <w:rPr>
+      <w:rFonts w:ascii="Times New Roman" w:hAnsi="Times New Roman" w:cs="Times New Roman"/>
+      <w:lang w:eastAsia="fr-FR"/>
+    </w:rPr>
   </w:style>
   <w:style w:type="paragraph" w:styleId="Titre1">
     <w:name w:val="heading 1"/>
@@ -1932,6 +2637,7 @@
       <w:color w:val="2E74B5" w:themeColor="accent1" w:themeShade="BF"/>
       <w:sz w:val="32"/>
       <w:szCs w:val="32"/>
+      <w:lang w:eastAsia="en-US"/>
     </w:rPr>
   </w:style>
   <w:style w:type="paragraph" w:styleId="Titre2">
@@ -1954,6 +2660,7 @@
       <w:color w:val="2E74B5" w:themeColor="accent1" w:themeShade="BF"/>
       <w:sz w:val="26"/>
       <w:szCs w:val="26"/>
+      <w:lang w:eastAsia="en-US"/>
     </w:rPr>
   </w:style>
   <w:style w:type="character" w:default="1" w:styleId="Policepardfaut">
@@ -2036,6 +2743,17 @@
     <w:name w:val="apple-converted-space"/>
     <w:basedOn w:val="Policepardfaut"/>
     <w:rsid w:val="00642027"/>
+  </w:style>
+  <w:style w:type="paragraph" w:styleId="Normalweb">
+    <w:name w:val="Normal (Web)"/>
+    <w:basedOn w:val="Normal"/>
+    <w:uiPriority w:val="99"/>
+    <w:semiHidden/>
+    <w:unhideWhenUsed/>
+    <w:rsid w:val="00671BDF"/>
+    <w:pPr>
+      <w:spacing w:before="100" w:beforeAutospacing="1" w:after="100" w:afterAutospacing="1"/>
+    </w:pPr>
   </w:style>
 </w:styles>
 </file>

</xml_diff>